<commit_message>
refacut interfata de login
</commit_message>
<xml_diff>
--- a/shop online.docx
+++ b/shop online.docx
@@ -10,19 +10,9 @@
       <w:r>
         <w:t xml:space="preserve">S.C. </w:t>
       </w:r>
-      <w:proofErr w:type="spellStart"/>
-      <w:r>
-        <w:t>Emag</w:t>
-      </w:r>
-      <w:proofErr w:type="spellEnd"/>
-      <w:r>
-        <w:t xml:space="preserve"> de </w:t>
-      </w:r>
-      <w:proofErr w:type="spellStart"/>
-      <w:r>
-        <w:t>buget</w:t>
-      </w:r>
-      <w:proofErr w:type="spellEnd"/>
+      <w:r>
+        <w:t>Emag de buget</w:t>
+      </w:r>
       <w:r>
         <w:t xml:space="preserve"> S.R.L.</w:t>
       </w:r>
@@ -39,31 +29,7 @@
     <w:p/>
     <w:p>
       <w:r>
-        <w:t xml:space="preserve">Cu </w:t>
-      </w:r>
-      <w:proofErr w:type="spellStart"/>
-      <w:r>
-        <w:t>ce</w:t>
-      </w:r>
-      <w:proofErr w:type="spellEnd"/>
-      <w:r>
-        <w:t xml:space="preserve">-l </w:t>
-      </w:r>
-      <w:proofErr w:type="spellStart"/>
-      <w:r>
-        <w:t>facem</w:t>
-      </w:r>
-      <w:proofErr w:type="spellEnd"/>
-      <w:r>
-        <w:t>????? (</w:t>
-      </w:r>
-      <w:proofErr w:type="spellStart"/>
-      <w:r>
-        <w:t>tehnologii</w:t>
-      </w:r>
-      <w:proofErr w:type="spellEnd"/>
-      <w:r>
-        <w:t>)</w:t>
+        <w:t>Cu ce-l facem????? (tehnologii)</w:t>
       </w:r>
     </w:p>
     <w:p>
@@ -120,35 +86,7 @@
         <w:rPr>
           <w:color w:val="275317" w:themeColor="accent6" w:themeShade="80"/>
         </w:rPr>
-        <w:t xml:space="preserve"> (</w:t>
-      </w:r>
-      <w:proofErr w:type="spellStart"/>
-      <w:r>
-        <w:rPr>
-          <w:color w:val="275317" w:themeColor="accent6" w:themeShade="80"/>
-        </w:rPr>
-        <w:t>verde</w:t>
-      </w:r>
-      <w:proofErr w:type="spellEnd"/>
-      <w:r>
-        <w:rPr>
-          <w:color w:val="275317" w:themeColor="accent6" w:themeShade="80"/>
-        </w:rPr>
-        <w:t xml:space="preserve"> </w:t>
-      </w:r>
-      <w:proofErr w:type="spellStart"/>
-      <w:r>
-        <w:rPr>
-          <w:color w:val="275317" w:themeColor="accent6" w:themeShade="80"/>
-        </w:rPr>
-        <w:t>inchis</w:t>
-      </w:r>
-      <w:proofErr w:type="spellEnd"/>
-      <w:r>
-        <w:rPr>
-          <w:color w:val="275317" w:themeColor="accent6" w:themeShade="80"/>
-        </w:rPr>
-        <w:t>)</w:t>
+        <w:t xml:space="preserve"> (verde inchis)</w:t>
       </w:r>
     </w:p>
     <w:p>
@@ -167,35 +105,7 @@
         <w:rPr>
           <w:color w:val="80340D" w:themeColor="accent2" w:themeShade="80"/>
         </w:rPr>
-        <w:t xml:space="preserve"> (</w:t>
-      </w:r>
-      <w:proofErr w:type="spellStart"/>
-      <w:r>
-        <w:rPr>
-          <w:color w:val="80340D" w:themeColor="accent2" w:themeShade="80"/>
-        </w:rPr>
-        <w:t>portocaliu</w:t>
-      </w:r>
-      <w:proofErr w:type="spellEnd"/>
-      <w:r>
-        <w:rPr>
-          <w:color w:val="80340D" w:themeColor="accent2" w:themeShade="80"/>
-        </w:rPr>
-        <w:t xml:space="preserve"> </w:t>
-      </w:r>
-      <w:proofErr w:type="spellStart"/>
-      <w:r>
-        <w:rPr>
-          <w:color w:val="80340D" w:themeColor="accent2" w:themeShade="80"/>
-        </w:rPr>
-        <w:t>inchis</w:t>
-      </w:r>
-      <w:proofErr w:type="spellEnd"/>
-      <w:r>
-        <w:rPr>
-          <w:color w:val="80340D" w:themeColor="accent2" w:themeShade="80"/>
-        </w:rPr>
-        <w:t>)</w:t>
+        <w:t xml:space="preserve"> (portocaliu inchis)</w:t>
       </w:r>
     </w:p>
     <w:p>
@@ -214,235 +124,45 @@
         <w:rPr>
           <w:color w:val="0D0D0D" w:themeColor="text1" w:themeTint="F2"/>
         </w:rPr>
-        <w:t xml:space="preserve"> (</w:t>
-      </w:r>
-      <w:proofErr w:type="spellStart"/>
-      <w:r>
+        <w:t xml:space="preserve"> (negru)</w:t>
+      </w:r>
+    </w:p>
+    <w:p>
+      <w:pPr>
+        <w:rPr>
+          <w:color w:val="501549" w:themeColor="accent5" w:themeShade="80"/>
+        </w:rPr>
+      </w:pPr>
+      <w:r>
+        <w:rPr>
+          <w:color w:val="501549" w:themeColor="accent5" w:themeShade="80"/>
+        </w:rPr>
+        <w:t>-Puya</w:t>
+      </w:r>
+      <w:r>
+        <w:rPr>
+          <w:color w:val="501549" w:themeColor="accent5" w:themeShade="80"/>
+        </w:rPr>
+        <w:t xml:space="preserve"> (mov inchis)</w:t>
+      </w:r>
+    </w:p>
+    <w:p>
+      <w:pPr>
         <w:rPr>
           <w:color w:val="0D0D0D" w:themeColor="text1" w:themeTint="F2"/>
         </w:rPr>
-        <w:t>negru</w:t>
-      </w:r>
-      <w:proofErr w:type="spellEnd"/>
+      </w:pPr>
       <w:r>
         <w:rPr>
           <w:color w:val="0D0D0D" w:themeColor="text1" w:themeTint="F2"/>
         </w:rPr>
-        <w:t>)</w:t>
-      </w:r>
-    </w:p>
-    <w:p>
-      <w:pPr>
-        <w:rPr>
-          <w:color w:val="501549" w:themeColor="accent5" w:themeShade="80"/>
-        </w:rPr>
-      </w:pPr>
-      <w:r>
-        <w:rPr>
-          <w:color w:val="501549" w:themeColor="accent5" w:themeShade="80"/>
-        </w:rPr>
-        <w:t>-</w:t>
-      </w:r>
-      <w:proofErr w:type="spellStart"/>
-      <w:r>
-        <w:rPr>
-          <w:color w:val="501549" w:themeColor="accent5" w:themeShade="80"/>
-        </w:rPr>
-        <w:t>Puya</w:t>
-      </w:r>
-      <w:proofErr w:type="spellEnd"/>
-      <w:r>
-        <w:rPr>
-          <w:color w:val="501549" w:themeColor="accent5" w:themeShade="80"/>
-        </w:rPr>
-        <w:t xml:space="preserve"> (mov </w:t>
-      </w:r>
-      <w:proofErr w:type="spellStart"/>
-      <w:r>
-        <w:rPr>
-          <w:color w:val="501549" w:themeColor="accent5" w:themeShade="80"/>
-        </w:rPr>
-        <w:t>inchis</w:t>
-      </w:r>
-      <w:proofErr w:type="spellEnd"/>
-      <w:r>
-        <w:rPr>
-          <w:color w:val="501549" w:themeColor="accent5" w:themeShade="80"/>
-        </w:rPr>
-        <w:t>)</w:t>
-      </w:r>
-    </w:p>
-    <w:p>
-      <w:pPr>
+        <w:t>Va rog scrieti aici ce faceti si formatati in culoarea pe care v-am pus-o</w:t>
+      </w:r>
+      <w:r>
         <w:rPr>
           <w:color w:val="0D0D0D" w:themeColor="text1" w:themeTint="F2"/>
         </w:rPr>
-      </w:pPr>
-      <w:r>
-        <w:rPr>
-          <w:color w:val="0D0D0D" w:themeColor="text1" w:themeTint="F2"/>
-        </w:rPr>
-        <w:t xml:space="preserve">Va rog </w:t>
-      </w:r>
-      <w:proofErr w:type="spellStart"/>
-      <w:r>
-        <w:rPr>
-          <w:color w:val="0D0D0D" w:themeColor="text1" w:themeTint="F2"/>
-        </w:rPr>
-        <w:t>scrieti</w:t>
-      </w:r>
-      <w:proofErr w:type="spellEnd"/>
-      <w:r>
-        <w:rPr>
-          <w:color w:val="0D0D0D" w:themeColor="text1" w:themeTint="F2"/>
-        </w:rPr>
-        <w:t xml:space="preserve"> </w:t>
-      </w:r>
-      <w:proofErr w:type="spellStart"/>
-      <w:r>
-        <w:rPr>
-          <w:color w:val="0D0D0D" w:themeColor="text1" w:themeTint="F2"/>
-        </w:rPr>
-        <w:t>aici</w:t>
-      </w:r>
-      <w:proofErr w:type="spellEnd"/>
-      <w:r>
-        <w:rPr>
-          <w:color w:val="0D0D0D" w:themeColor="text1" w:themeTint="F2"/>
-        </w:rPr>
-        <w:t xml:space="preserve"> </w:t>
-      </w:r>
-      <w:proofErr w:type="spellStart"/>
-      <w:r>
-        <w:rPr>
-          <w:color w:val="0D0D0D" w:themeColor="text1" w:themeTint="F2"/>
-        </w:rPr>
-        <w:t>ce</w:t>
-      </w:r>
-      <w:proofErr w:type="spellEnd"/>
-      <w:r>
-        <w:rPr>
-          <w:color w:val="0D0D0D" w:themeColor="text1" w:themeTint="F2"/>
-        </w:rPr>
-        <w:t xml:space="preserve"> </w:t>
-      </w:r>
-      <w:proofErr w:type="spellStart"/>
-      <w:r>
-        <w:rPr>
-          <w:color w:val="0D0D0D" w:themeColor="text1" w:themeTint="F2"/>
-        </w:rPr>
-        <w:t>faceti</w:t>
-      </w:r>
-      <w:proofErr w:type="spellEnd"/>
-      <w:r>
-        <w:rPr>
-          <w:color w:val="0D0D0D" w:themeColor="text1" w:themeTint="F2"/>
-        </w:rPr>
-        <w:t xml:space="preserve"> </w:t>
-      </w:r>
-      <w:proofErr w:type="spellStart"/>
-      <w:r>
-        <w:rPr>
-          <w:color w:val="0D0D0D" w:themeColor="text1" w:themeTint="F2"/>
-        </w:rPr>
-        <w:t>si</w:t>
-      </w:r>
-      <w:proofErr w:type="spellEnd"/>
-      <w:r>
-        <w:rPr>
-          <w:color w:val="0D0D0D" w:themeColor="text1" w:themeTint="F2"/>
-        </w:rPr>
-        <w:t xml:space="preserve"> </w:t>
-      </w:r>
-      <w:proofErr w:type="spellStart"/>
-      <w:r>
-        <w:rPr>
-          <w:color w:val="0D0D0D" w:themeColor="text1" w:themeTint="F2"/>
-        </w:rPr>
-        <w:t>formatati</w:t>
-      </w:r>
-      <w:proofErr w:type="spellEnd"/>
-      <w:r>
-        <w:rPr>
-          <w:color w:val="0D0D0D" w:themeColor="text1" w:themeTint="F2"/>
-        </w:rPr>
-        <w:t xml:space="preserve"> in </w:t>
-      </w:r>
-      <w:proofErr w:type="spellStart"/>
-      <w:r>
-        <w:rPr>
-          <w:color w:val="0D0D0D" w:themeColor="text1" w:themeTint="F2"/>
-        </w:rPr>
-        <w:t>culoarea</w:t>
-      </w:r>
-      <w:proofErr w:type="spellEnd"/>
-      <w:r>
-        <w:rPr>
-          <w:color w:val="0D0D0D" w:themeColor="text1" w:themeTint="F2"/>
-        </w:rPr>
-        <w:t xml:space="preserve"> pe care v-am pus-o</w:t>
-      </w:r>
-      <w:r>
-        <w:rPr>
-          <w:color w:val="0D0D0D" w:themeColor="text1" w:themeTint="F2"/>
-        </w:rPr>
-        <w:t xml:space="preserve"> ca </w:t>
-      </w:r>
-      <w:proofErr w:type="spellStart"/>
-      <w:r>
-        <w:rPr>
-          <w:color w:val="0D0D0D" w:themeColor="text1" w:themeTint="F2"/>
-        </w:rPr>
-        <w:t>sa</w:t>
-      </w:r>
-      <w:proofErr w:type="spellEnd"/>
-      <w:r>
-        <w:rPr>
-          <w:color w:val="0D0D0D" w:themeColor="text1" w:themeTint="F2"/>
-        </w:rPr>
-        <w:t xml:space="preserve"> </w:t>
-      </w:r>
-      <w:proofErr w:type="spellStart"/>
-      <w:r>
-        <w:rPr>
-          <w:color w:val="0D0D0D" w:themeColor="text1" w:themeTint="F2"/>
-        </w:rPr>
-        <w:t>stiu</w:t>
-      </w:r>
-      <w:proofErr w:type="spellEnd"/>
-      <w:r>
-        <w:rPr>
-          <w:color w:val="0D0D0D" w:themeColor="text1" w:themeTint="F2"/>
-        </w:rPr>
-        <w:t xml:space="preserve"> </w:t>
-      </w:r>
-      <w:proofErr w:type="spellStart"/>
-      <w:r>
-        <w:rPr>
-          <w:color w:val="0D0D0D" w:themeColor="text1" w:themeTint="F2"/>
-        </w:rPr>
-        <w:t>ce</w:t>
-      </w:r>
-      <w:proofErr w:type="spellEnd"/>
-      <w:r>
-        <w:rPr>
-          <w:color w:val="0D0D0D" w:themeColor="text1" w:themeTint="F2"/>
-        </w:rPr>
-        <w:t xml:space="preserve"> ii </w:t>
-      </w:r>
-      <w:proofErr w:type="spellStart"/>
-      <w:r>
-        <w:rPr>
-          <w:color w:val="0D0D0D" w:themeColor="text1" w:themeTint="F2"/>
-        </w:rPr>
-        <w:t>zic</w:t>
-      </w:r>
-      <w:proofErr w:type="spellEnd"/>
-      <w:r>
-        <w:rPr>
-          <w:color w:val="0D0D0D" w:themeColor="text1" w:themeTint="F2"/>
-        </w:rPr>
-        <w:t xml:space="preserve"> la gota</w:t>
+        <w:t xml:space="preserve"> ca sa stiu ce ii zic la gota</w:t>
       </w:r>
       <w:r>
         <w:rPr>
@@ -478,99 +198,33 @@
           <w:color w:val="0D0D0D" w:themeColor="text1" w:themeTint="F2"/>
           <w:u w:val="single"/>
         </w:rPr>
-        <w:t>-</w:t>
-      </w:r>
-      <w:proofErr w:type="spellStart"/>
-      <w:r>
-        <w:rPr>
-          <w:color w:val="0D0D0D" w:themeColor="text1" w:themeTint="F2"/>
-          <w:u w:val="single"/>
-        </w:rPr>
-        <w:t>Ziua</w:t>
-      </w:r>
-      <w:proofErr w:type="spellEnd"/>
-      <w:r>
-        <w:rPr>
-          <w:color w:val="0D0D0D" w:themeColor="text1" w:themeTint="F2"/>
-          <w:u w:val="single"/>
-        </w:rPr>
-        <w:t xml:space="preserve"> 1</w:t>
-      </w:r>
-    </w:p>
-    <w:p>
-      <w:pPr>
-        <w:rPr>
-          <w:color w:val="80340D" w:themeColor="accent2" w:themeShade="80"/>
-        </w:rPr>
-      </w:pPr>
-      <w:r>
-        <w:rPr>
-          <w:color w:val="80340D" w:themeColor="accent2" w:themeShade="80"/>
-        </w:rPr>
-        <w:t xml:space="preserve">- am create repository pe </w:t>
-      </w:r>
-      <w:proofErr w:type="spellStart"/>
-      <w:r>
-        <w:rPr>
-          <w:color w:val="80340D" w:themeColor="accent2" w:themeShade="80"/>
-        </w:rPr>
-        <w:t>github</w:t>
-      </w:r>
-      <w:proofErr w:type="spellEnd"/>
-    </w:p>
-    <w:p>
-      <w:pPr>
-        <w:rPr>
-          <w:color w:val="80340D" w:themeColor="accent2" w:themeShade="80"/>
-        </w:rPr>
-      </w:pPr>
-      <w:r>
-        <w:rPr>
-          <w:color w:val="80340D" w:themeColor="accent2" w:themeShade="80"/>
-        </w:rPr>
-        <w:t xml:space="preserve">- am </w:t>
-      </w:r>
-      <w:proofErr w:type="spellStart"/>
-      <w:r>
-        <w:rPr>
-          <w:color w:val="80340D" w:themeColor="accent2" w:themeShade="80"/>
-        </w:rPr>
-        <w:t>facut</w:t>
-      </w:r>
-      <w:proofErr w:type="spellEnd"/>
-      <w:r>
-        <w:rPr>
-          <w:color w:val="80340D" w:themeColor="accent2" w:themeShade="80"/>
-        </w:rPr>
-        <w:t xml:space="preserve"> </w:t>
-      </w:r>
-      <w:proofErr w:type="spellStart"/>
-      <w:r>
-        <w:rPr>
-          <w:color w:val="80340D" w:themeColor="accent2" w:themeShade="80"/>
-        </w:rPr>
-        <w:t>documentu</w:t>
-      </w:r>
-      <w:proofErr w:type="spellEnd"/>
-      <w:r>
-        <w:rPr>
-          <w:color w:val="80340D" w:themeColor="accent2" w:themeShade="80"/>
-        </w:rPr>
-        <w:t xml:space="preserve"> </w:t>
-      </w:r>
-      <w:proofErr w:type="spellStart"/>
-      <w:r>
-        <w:rPr>
-          <w:color w:val="80340D" w:themeColor="accent2" w:themeShade="80"/>
-        </w:rPr>
-        <w:t>asta</w:t>
-      </w:r>
-      <w:proofErr w:type="spellEnd"/>
-      <w:r>
-        <w:rPr>
-          <w:color w:val="80340D" w:themeColor="accent2" w:themeShade="80"/>
-        </w:rPr>
-        <w:t>.</w:t>
+        <w:t>-Ziua 1</w:t>
+      </w:r>
+    </w:p>
+    <w:p>
+      <w:pPr>
+        <w:rPr>
+          <w:color w:val="80340D" w:themeColor="accent2" w:themeShade="80"/>
+        </w:rPr>
+      </w:pPr>
+      <w:r>
+        <w:rPr>
+          <w:color w:val="80340D" w:themeColor="accent2" w:themeShade="80"/>
+        </w:rPr>
+        <w:t>- am create repository pe github</w:t>
+      </w:r>
+    </w:p>
+    <w:p>
+      <w:pPr>
+        <w:rPr>
+          <w:color w:val="80340D" w:themeColor="accent2" w:themeShade="80"/>
+        </w:rPr>
+      </w:pPr>
+      <w:r>
+        <w:rPr>
+          <w:color w:val="80340D" w:themeColor="accent2" w:themeShade="80"/>
+        </w:rPr>
+        <w:t>- am facut documentu asta.</w:t>
       </w:r>
     </w:p>
     <w:p>
@@ -587,13 +241,8 @@
       </w:r>
     </w:p>
     <w:p>
-      <w:proofErr w:type="spellStart"/>
-      <w:r>
-        <w:t>Saptamana</w:t>
-      </w:r>
-      <w:proofErr w:type="spellEnd"/>
-      <w:r>
-        <w:t xml:space="preserve"> 4:</w:t>
+      <w:r>
+        <w:t>Saptamana 4:</w:t>
       </w:r>
     </w:p>
     <w:p>
@@ -601,586 +250,56 @@
         <w:rPr>
           <w:color w:val="275317" w:themeColor="accent6" w:themeShade="80"/>
         </w:rPr>
-        <w:t xml:space="preserve">Roli </w:t>
-      </w:r>
-      <w:proofErr w:type="spellStart"/>
+        <w:t>Roli si Claudiu au facut baza de date.</w:t>
+      </w:r>
+    </w:p>
+    <w:p>
+      <w:r>
+        <w:t>Saptamana 6:</w:t>
+      </w:r>
+    </w:p>
+    <w:p>
       <w:r>
         <w:rPr>
           <w:color w:val="275317" w:themeColor="accent6" w:themeShade="80"/>
         </w:rPr>
-        <w:t>si</w:t>
-      </w:r>
-      <w:proofErr w:type="spellEnd"/>
-      <w:r>
+        <w:t xml:space="preserve">Roli: Am facut partea de login si signUp sa functioneze. </w:t>
+      </w:r>
+    </w:p>
+    <w:p>
+      <w:r>
+        <w:t>Saptamana 7:</w:t>
+      </w:r>
+    </w:p>
+    <w:p>
+      <w:pPr>
         <w:rPr>
           <w:color w:val="275317" w:themeColor="accent6" w:themeShade="80"/>
         </w:rPr>
-        <w:t xml:space="preserve"> Claudiu au </w:t>
-      </w:r>
-      <w:proofErr w:type="spellStart"/>
+      </w:pPr>
       <w:r>
         <w:rPr>
           <w:color w:val="275317" w:themeColor="accent6" w:themeShade="80"/>
         </w:rPr>
-        <w:t>facut</w:t>
-      </w:r>
-      <w:proofErr w:type="spellEnd"/>
+        <w:t>Roli: Am creat formurile de Adaugare_Produs si Afistre_Produs</w:t>
+      </w:r>
       <w:r>
         <w:rPr>
           <w:color w:val="275317" w:themeColor="accent6" w:themeShade="80"/>
         </w:rPr>
-        <w:t xml:space="preserve"> </w:t>
-      </w:r>
-      <w:proofErr w:type="spellStart"/>
+        <w:t>. Am facut 2 clase pt controale si ceva la formul de Afisare Produs</w:t>
+      </w:r>
       <w:r>
         <w:rPr>
           <w:color w:val="275317" w:themeColor="accent6" w:themeShade="80"/>
         </w:rPr>
-        <w:t>baza</w:t>
-      </w:r>
-      <w:proofErr w:type="spellEnd"/>
+        <w:t>e. Am facut sa pot sa afiseze si formul de Adauga Produse</w:t>
+      </w:r>
       <w:r>
         <w:rPr>
           <w:color w:val="275317" w:themeColor="accent6" w:themeShade="80"/>
         </w:rPr>
-        <w:t xml:space="preserve"> de date.</w:t>
-      </w:r>
-    </w:p>
-    <w:p>
-      <w:proofErr w:type="spellStart"/>
-      <w:r>
-        <w:t>Saptamana</w:t>
-      </w:r>
-      <w:proofErr w:type="spellEnd"/>
-      <w:r>
-        <w:t xml:space="preserve"> 6:</w:t>
-      </w:r>
-    </w:p>
-    <w:p>
-      <w:r>
-        <w:rPr>
-          <w:color w:val="275317" w:themeColor="accent6" w:themeShade="80"/>
-        </w:rPr>
-        <w:t xml:space="preserve">Roli: Am </w:t>
-      </w:r>
-      <w:proofErr w:type="spellStart"/>
-      <w:r>
-        <w:rPr>
-          <w:color w:val="275317" w:themeColor="accent6" w:themeShade="80"/>
-        </w:rPr>
-        <w:t>facut</w:t>
-      </w:r>
-      <w:proofErr w:type="spellEnd"/>
-      <w:r>
-        <w:rPr>
-          <w:color w:val="275317" w:themeColor="accent6" w:themeShade="80"/>
-        </w:rPr>
-        <w:t xml:space="preserve"> </w:t>
-      </w:r>
-      <w:proofErr w:type="spellStart"/>
-      <w:r>
-        <w:rPr>
-          <w:color w:val="275317" w:themeColor="accent6" w:themeShade="80"/>
-        </w:rPr>
-        <w:t>partea</w:t>
-      </w:r>
-      <w:proofErr w:type="spellEnd"/>
-      <w:r>
-        <w:rPr>
-          <w:color w:val="275317" w:themeColor="accent6" w:themeShade="80"/>
-        </w:rPr>
-        <w:t xml:space="preserve"> de login </w:t>
-      </w:r>
-      <w:proofErr w:type="spellStart"/>
-      <w:r>
-        <w:rPr>
-          <w:color w:val="275317" w:themeColor="accent6" w:themeShade="80"/>
-        </w:rPr>
-        <w:t>si</w:t>
-      </w:r>
-      <w:proofErr w:type="spellEnd"/>
-      <w:r>
-        <w:rPr>
-          <w:color w:val="275317" w:themeColor="accent6" w:themeShade="80"/>
-        </w:rPr>
-        <w:t xml:space="preserve"> </w:t>
-      </w:r>
-      <w:proofErr w:type="spellStart"/>
-      <w:r>
-        <w:rPr>
-          <w:color w:val="275317" w:themeColor="accent6" w:themeShade="80"/>
-        </w:rPr>
-        <w:t>signUp</w:t>
-      </w:r>
-      <w:proofErr w:type="spellEnd"/>
-      <w:r>
-        <w:rPr>
-          <w:color w:val="275317" w:themeColor="accent6" w:themeShade="80"/>
-        </w:rPr>
-        <w:t xml:space="preserve"> </w:t>
-      </w:r>
-      <w:proofErr w:type="spellStart"/>
-      <w:r>
-        <w:rPr>
-          <w:color w:val="275317" w:themeColor="accent6" w:themeShade="80"/>
-        </w:rPr>
-        <w:t>sa</w:t>
-      </w:r>
-      <w:proofErr w:type="spellEnd"/>
-      <w:r>
-        <w:rPr>
-          <w:color w:val="275317" w:themeColor="accent6" w:themeShade="80"/>
-        </w:rPr>
-        <w:t xml:space="preserve"> </w:t>
-      </w:r>
-      <w:proofErr w:type="spellStart"/>
-      <w:r>
-        <w:rPr>
-          <w:color w:val="275317" w:themeColor="accent6" w:themeShade="80"/>
-        </w:rPr>
-        <w:t>functioneze</w:t>
-      </w:r>
-      <w:proofErr w:type="spellEnd"/>
-      <w:r>
-        <w:rPr>
-          <w:color w:val="275317" w:themeColor="accent6" w:themeShade="80"/>
-        </w:rPr>
-        <w:t xml:space="preserve">. </w:t>
-      </w:r>
-    </w:p>
-    <w:p>
-      <w:proofErr w:type="spellStart"/>
-      <w:r>
-        <w:t>Saptamana</w:t>
-      </w:r>
-      <w:proofErr w:type="spellEnd"/>
-      <w:r>
-        <w:t xml:space="preserve"> 7:</w:t>
-      </w:r>
-    </w:p>
-    <w:p>
-      <w:pPr>
-        <w:rPr>
-          <w:color w:val="275317" w:themeColor="accent6" w:themeShade="80"/>
-        </w:rPr>
-      </w:pPr>
-      <w:r>
-        <w:rPr>
-          <w:color w:val="275317" w:themeColor="accent6" w:themeShade="80"/>
-        </w:rPr>
-        <w:t xml:space="preserve">Roli: Am </w:t>
-      </w:r>
-      <w:proofErr w:type="spellStart"/>
-      <w:r>
-        <w:rPr>
-          <w:color w:val="275317" w:themeColor="accent6" w:themeShade="80"/>
-        </w:rPr>
-        <w:t>creat</w:t>
-      </w:r>
-      <w:proofErr w:type="spellEnd"/>
-      <w:r>
-        <w:rPr>
-          <w:color w:val="275317" w:themeColor="accent6" w:themeShade="80"/>
-        </w:rPr>
-        <w:t xml:space="preserve"> </w:t>
-      </w:r>
-      <w:proofErr w:type="spellStart"/>
-      <w:r>
-        <w:rPr>
-          <w:color w:val="275317" w:themeColor="accent6" w:themeShade="80"/>
-        </w:rPr>
-        <w:t>formurile</w:t>
-      </w:r>
-      <w:proofErr w:type="spellEnd"/>
-      <w:r>
-        <w:rPr>
-          <w:color w:val="275317" w:themeColor="accent6" w:themeShade="80"/>
-        </w:rPr>
-        <w:t xml:space="preserve"> de </w:t>
-      </w:r>
-      <w:proofErr w:type="spellStart"/>
-      <w:r>
-        <w:rPr>
-          <w:color w:val="275317" w:themeColor="accent6" w:themeShade="80"/>
-        </w:rPr>
-        <w:t>Adaugare_Produs</w:t>
-      </w:r>
-      <w:proofErr w:type="spellEnd"/>
-      <w:r>
-        <w:rPr>
-          <w:color w:val="275317" w:themeColor="accent6" w:themeShade="80"/>
-        </w:rPr>
-        <w:t xml:space="preserve"> </w:t>
-      </w:r>
-      <w:proofErr w:type="spellStart"/>
-      <w:r>
-        <w:rPr>
-          <w:color w:val="275317" w:themeColor="accent6" w:themeShade="80"/>
-        </w:rPr>
-        <w:t>si</w:t>
-      </w:r>
-      <w:proofErr w:type="spellEnd"/>
-      <w:r>
-        <w:rPr>
-          <w:color w:val="275317" w:themeColor="accent6" w:themeShade="80"/>
-        </w:rPr>
-        <w:t xml:space="preserve"> </w:t>
-      </w:r>
-      <w:proofErr w:type="spellStart"/>
-      <w:r>
-        <w:rPr>
-          <w:color w:val="275317" w:themeColor="accent6" w:themeShade="80"/>
-        </w:rPr>
-        <w:t>Afistre_Produs</w:t>
-      </w:r>
-      <w:proofErr w:type="spellEnd"/>
-      <w:r>
-        <w:rPr>
-          <w:color w:val="275317" w:themeColor="accent6" w:themeShade="80"/>
-        </w:rPr>
-        <w:t xml:space="preserve">. Am </w:t>
-      </w:r>
-      <w:proofErr w:type="spellStart"/>
-      <w:r>
-        <w:rPr>
-          <w:color w:val="275317" w:themeColor="accent6" w:themeShade="80"/>
-        </w:rPr>
-        <w:t>facut</w:t>
-      </w:r>
-      <w:proofErr w:type="spellEnd"/>
-      <w:r>
-        <w:rPr>
-          <w:color w:val="275317" w:themeColor="accent6" w:themeShade="80"/>
-        </w:rPr>
-        <w:t xml:space="preserve"> 2 </w:t>
-      </w:r>
-      <w:proofErr w:type="spellStart"/>
-      <w:r>
-        <w:rPr>
-          <w:color w:val="275317" w:themeColor="accent6" w:themeShade="80"/>
-        </w:rPr>
-        <w:t>clase</w:t>
-      </w:r>
-      <w:proofErr w:type="spellEnd"/>
-      <w:r>
-        <w:rPr>
-          <w:color w:val="275317" w:themeColor="accent6" w:themeShade="80"/>
-        </w:rPr>
-        <w:t xml:space="preserve"> pt </w:t>
-      </w:r>
-      <w:proofErr w:type="spellStart"/>
-      <w:r>
-        <w:rPr>
-          <w:color w:val="275317" w:themeColor="accent6" w:themeShade="80"/>
-        </w:rPr>
-        <w:t>controale</w:t>
-      </w:r>
-      <w:proofErr w:type="spellEnd"/>
-      <w:r>
-        <w:rPr>
-          <w:color w:val="275317" w:themeColor="accent6" w:themeShade="80"/>
-        </w:rPr>
-        <w:t xml:space="preserve"> </w:t>
-      </w:r>
-      <w:proofErr w:type="spellStart"/>
-      <w:r>
-        <w:rPr>
-          <w:color w:val="275317" w:themeColor="accent6" w:themeShade="80"/>
-        </w:rPr>
-        <w:t>si</w:t>
-      </w:r>
-      <w:proofErr w:type="spellEnd"/>
-      <w:r>
-        <w:rPr>
-          <w:color w:val="275317" w:themeColor="accent6" w:themeShade="80"/>
-        </w:rPr>
-        <w:t xml:space="preserve"> </w:t>
-      </w:r>
-      <w:proofErr w:type="spellStart"/>
-      <w:r>
-        <w:rPr>
-          <w:color w:val="275317" w:themeColor="accent6" w:themeShade="80"/>
-        </w:rPr>
-        <w:t>ceva</w:t>
-      </w:r>
-      <w:proofErr w:type="spellEnd"/>
-      <w:r>
-        <w:rPr>
-          <w:color w:val="275317" w:themeColor="accent6" w:themeShade="80"/>
-        </w:rPr>
-        <w:t xml:space="preserve"> la </w:t>
-      </w:r>
-      <w:proofErr w:type="spellStart"/>
-      <w:r>
-        <w:rPr>
-          <w:color w:val="275317" w:themeColor="accent6" w:themeShade="80"/>
-        </w:rPr>
-        <w:t>formul</w:t>
-      </w:r>
-      <w:proofErr w:type="spellEnd"/>
-      <w:r>
-        <w:rPr>
-          <w:color w:val="275317" w:themeColor="accent6" w:themeShade="80"/>
-        </w:rPr>
-        <w:t xml:space="preserve"> de </w:t>
-      </w:r>
-      <w:proofErr w:type="spellStart"/>
-      <w:r>
-        <w:rPr>
-          <w:color w:val="275317" w:themeColor="accent6" w:themeShade="80"/>
-        </w:rPr>
-        <w:t>Afisare</w:t>
-      </w:r>
-      <w:proofErr w:type="spellEnd"/>
-      <w:r>
-        <w:rPr>
-          <w:color w:val="275317" w:themeColor="accent6" w:themeShade="80"/>
-        </w:rPr>
-        <w:t xml:space="preserve"> </w:t>
-      </w:r>
-      <w:proofErr w:type="spellStart"/>
-      <w:r>
-        <w:rPr>
-          <w:color w:val="275317" w:themeColor="accent6" w:themeShade="80"/>
-        </w:rPr>
-        <w:t>Produs</w:t>
-      </w:r>
-      <w:r>
-        <w:rPr>
-          <w:color w:val="275317" w:themeColor="accent6" w:themeShade="80"/>
-        </w:rPr>
-        <w:t>e</w:t>
-      </w:r>
-      <w:proofErr w:type="spellEnd"/>
-      <w:r>
-        <w:rPr>
-          <w:color w:val="275317" w:themeColor="accent6" w:themeShade="80"/>
-        </w:rPr>
-        <w:t xml:space="preserve">. Am </w:t>
-      </w:r>
-      <w:proofErr w:type="spellStart"/>
-      <w:r>
-        <w:rPr>
-          <w:color w:val="275317" w:themeColor="accent6" w:themeShade="80"/>
-        </w:rPr>
-        <w:t>facut</w:t>
-      </w:r>
-      <w:proofErr w:type="spellEnd"/>
-      <w:r>
-        <w:rPr>
-          <w:color w:val="275317" w:themeColor="accent6" w:themeShade="80"/>
-        </w:rPr>
-        <w:t xml:space="preserve"> </w:t>
-      </w:r>
-      <w:proofErr w:type="spellStart"/>
-      <w:r>
-        <w:rPr>
-          <w:color w:val="275317" w:themeColor="accent6" w:themeShade="80"/>
-        </w:rPr>
-        <w:t>sa</w:t>
-      </w:r>
-      <w:proofErr w:type="spellEnd"/>
-      <w:r>
-        <w:rPr>
-          <w:color w:val="275317" w:themeColor="accent6" w:themeShade="80"/>
-        </w:rPr>
-        <w:t xml:space="preserve"> pot </w:t>
-      </w:r>
-      <w:proofErr w:type="spellStart"/>
-      <w:r>
-        <w:rPr>
-          <w:color w:val="275317" w:themeColor="accent6" w:themeShade="80"/>
-        </w:rPr>
-        <w:t>sa</w:t>
-      </w:r>
-      <w:proofErr w:type="spellEnd"/>
-      <w:r>
-        <w:rPr>
-          <w:color w:val="275317" w:themeColor="accent6" w:themeShade="80"/>
-        </w:rPr>
-        <w:t xml:space="preserve"> </w:t>
-      </w:r>
-      <w:proofErr w:type="spellStart"/>
-      <w:r>
-        <w:rPr>
-          <w:color w:val="275317" w:themeColor="accent6" w:themeShade="80"/>
-        </w:rPr>
-        <w:t>afiseze</w:t>
-      </w:r>
-      <w:proofErr w:type="spellEnd"/>
-      <w:r>
-        <w:rPr>
-          <w:color w:val="275317" w:themeColor="accent6" w:themeShade="80"/>
-        </w:rPr>
-        <w:t xml:space="preserve"> </w:t>
-      </w:r>
-      <w:proofErr w:type="spellStart"/>
-      <w:r>
-        <w:rPr>
-          <w:color w:val="275317" w:themeColor="accent6" w:themeShade="80"/>
-        </w:rPr>
-        <w:t>si</w:t>
-      </w:r>
-      <w:proofErr w:type="spellEnd"/>
-      <w:r>
-        <w:rPr>
-          <w:color w:val="275317" w:themeColor="accent6" w:themeShade="80"/>
-        </w:rPr>
-        <w:t xml:space="preserve"> </w:t>
-      </w:r>
-      <w:proofErr w:type="spellStart"/>
-      <w:r>
-        <w:rPr>
-          <w:color w:val="275317" w:themeColor="accent6" w:themeShade="80"/>
-        </w:rPr>
-        <w:t>formul</w:t>
-      </w:r>
-      <w:proofErr w:type="spellEnd"/>
-      <w:r>
-        <w:rPr>
-          <w:color w:val="275317" w:themeColor="accent6" w:themeShade="80"/>
-        </w:rPr>
-        <w:t xml:space="preserve"> de </w:t>
-      </w:r>
-      <w:proofErr w:type="spellStart"/>
-      <w:r>
-        <w:rPr>
-          <w:color w:val="275317" w:themeColor="accent6" w:themeShade="80"/>
-        </w:rPr>
-        <w:t>Adauga</w:t>
-      </w:r>
-      <w:proofErr w:type="spellEnd"/>
-      <w:r>
-        <w:rPr>
-          <w:color w:val="275317" w:themeColor="accent6" w:themeShade="80"/>
-        </w:rPr>
-        <w:t xml:space="preserve"> </w:t>
-      </w:r>
-      <w:proofErr w:type="spellStart"/>
-      <w:r>
-        <w:rPr>
-          <w:color w:val="275317" w:themeColor="accent6" w:themeShade="80"/>
-        </w:rPr>
-        <w:t>Produse</w:t>
-      </w:r>
-      <w:proofErr w:type="spellEnd"/>
-      <w:r>
-        <w:rPr>
-          <w:color w:val="275317" w:themeColor="accent6" w:themeShade="80"/>
-        </w:rPr>
-        <w:t xml:space="preserve">. Am </w:t>
-      </w:r>
-      <w:proofErr w:type="spellStart"/>
-      <w:r>
-        <w:rPr>
-          <w:color w:val="275317" w:themeColor="accent6" w:themeShade="80"/>
-        </w:rPr>
-        <w:t>facut</w:t>
-      </w:r>
-      <w:proofErr w:type="spellEnd"/>
-      <w:r>
-        <w:rPr>
-          <w:color w:val="275317" w:themeColor="accent6" w:themeShade="80"/>
-        </w:rPr>
-        <w:t xml:space="preserve"> </w:t>
-      </w:r>
-      <w:proofErr w:type="spellStart"/>
-      <w:r>
-        <w:rPr>
-          <w:color w:val="275317" w:themeColor="accent6" w:themeShade="80"/>
-        </w:rPr>
-        <w:t>sa</w:t>
-      </w:r>
-      <w:proofErr w:type="spellEnd"/>
-      <w:r>
-        <w:rPr>
-          <w:color w:val="275317" w:themeColor="accent6" w:themeShade="80"/>
-        </w:rPr>
-        <w:t xml:space="preserve"> </w:t>
-      </w:r>
-      <w:proofErr w:type="spellStart"/>
-      <w:r>
-        <w:rPr>
-          <w:color w:val="275317" w:themeColor="accent6" w:themeShade="80"/>
-        </w:rPr>
-        <w:t>mearga</w:t>
-      </w:r>
-      <w:proofErr w:type="spellEnd"/>
-      <w:r>
-        <w:rPr>
-          <w:color w:val="275317" w:themeColor="accent6" w:themeShade="80"/>
-        </w:rPr>
-        <w:t xml:space="preserve"> </w:t>
-      </w:r>
-      <w:proofErr w:type="spellStart"/>
-      <w:r>
-        <w:rPr>
-          <w:color w:val="275317" w:themeColor="accent6" w:themeShade="80"/>
-        </w:rPr>
-        <w:t>flowlayoutPanel-ul</w:t>
-      </w:r>
-      <w:proofErr w:type="spellEnd"/>
-      <w:r>
-        <w:rPr>
-          <w:color w:val="275317" w:themeColor="accent6" w:themeShade="80"/>
-        </w:rPr>
-        <w:t xml:space="preserve"> </w:t>
-      </w:r>
-      <w:proofErr w:type="spellStart"/>
-      <w:r>
-        <w:rPr>
-          <w:color w:val="275317" w:themeColor="accent6" w:themeShade="80"/>
-        </w:rPr>
-        <w:t>si</w:t>
-      </w:r>
-      <w:proofErr w:type="spellEnd"/>
-      <w:r>
-        <w:rPr>
-          <w:color w:val="275317" w:themeColor="accent6" w:themeShade="80"/>
-        </w:rPr>
-        <w:t xml:space="preserve"> </w:t>
-      </w:r>
-      <w:proofErr w:type="spellStart"/>
-      <w:r>
-        <w:rPr>
-          <w:color w:val="275317" w:themeColor="accent6" w:themeShade="80"/>
-        </w:rPr>
-        <w:t>afiseaza</w:t>
-      </w:r>
-      <w:proofErr w:type="spellEnd"/>
-      <w:r>
-        <w:rPr>
-          <w:color w:val="275317" w:themeColor="accent6" w:themeShade="80"/>
-        </w:rPr>
-        <w:t xml:space="preserve"> </w:t>
-      </w:r>
-      <w:proofErr w:type="spellStart"/>
-      <w:r>
-        <w:rPr>
-          <w:color w:val="275317" w:themeColor="accent6" w:themeShade="80"/>
-        </w:rPr>
-        <w:t>produsele</w:t>
-      </w:r>
-      <w:proofErr w:type="spellEnd"/>
-      <w:r>
-        <w:rPr>
-          <w:color w:val="275317" w:themeColor="accent6" w:themeShade="80"/>
-        </w:rPr>
-        <w:t xml:space="preserve"> cum </w:t>
-      </w:r>
-      <w:proofErr w:type="spellStart"/>
-      <w:r>
-        <w:rPr>
-          <w:color w:val="275317" w:themeColor="accent6" w:themeShade="80"/>
-        </w:rPr>
-        <w:t>trebuie</w:t>
-      </w:r>
-      <w:proofErr w:type="spellEnd"/>
-      <w:r>
-        <w:rPr>
-          <w:color w:val="275317" w:themeColor="accent6" w:themeShade="80"/>
-        </w:rPr>
-        <w:t>.</w:t>
+        <w:t>. Am facut sa mearga flowlayoutPanel-ul si afiseaza produsele cum trebuie.</w:t>
       </w:r>
     </w:p>
     <w:p>
@@ -1201,32 +320,65 @@
           <w:color w:val="80340D" w:themeColor="accent2" w:themeShade="80"/>
         </w:rPr>
         <w:br/>
-        <w:t xml:space="preserve">- Meet cu </w:t>
-      </w:r>
-      <w:proofErr w:type="spellStart"/>
-      <w:r>
-        <w:rPr>
-          <w:color w:val="80340D" w:themeColor="accent2" w:themeShade="80"/>
-        </w:rPr>
-        <w:t>gotabo</w:t>
-      </w:r>
-      <w:proofErr w:type="spellEnd"/>
-      <w:r>
-        <w:rPr>
-          <w:color w:val="80340D" w:themeColor="accent2" w:themeShade="80"/>
-        </w:rPr>
-        <w:t>$$</w:t>
-      </w:r>
-      <w:proofErr w:type="spellStart"/>
-      <w:proofErr w:type="gramStart"/>
-      <w:r>
-        <w:rPr>
-          <w:color w:val="80340D" w:themeColor="accent2" w:themeShade="80"/>
-        </w:rPr>
-        <w:t>ulthau</w:t>
-      </w:r>
-      <w:proofErr w:type="spellEnd"/>
-      <w:proofErr w:type="gramEnd"/>
+        <w:t>- Meet cu gotabo$$ulthau</w:t>
+      </w:r>
+    </w:p>
+    <w:p>
+      <w:pPr>
+        <w:rPr>
+          <w:color w:val="80340D" w:themeColor="accent2" w:themeShade="80"/>
+        </w:rPr>
+      </w:pPr>
+      <w:r>
+        <w:rPr>
+          <w:color w:val="80340D" w:themeColor="accent2" w:themeShade="80"/>
+        </w:rPr>
+        <w:t>1</w:t>
+      </w:r>
+      <w:r>
+        <w:rPr>
+          <w:color w:val="80340D" w:themeColor="accent2" w:themeShade="80"/>
+        </w:rPr>
+        <w:t>7</w:t>
+      </w:r>
+      <w:r>
+        <w:rPr>
+          <w:color w:val="80340D" w:themeColor="accent2" w:themeShade="80"/>
+        </w:rPr>
+        <w:t>.04.2024</w:t>
+      </w:r>
+    </w:p>
+    <w:p>
+      <w:pPr>
+        <w:rPr>
+          <w:color w:val="80340D" w:themeColor="accent2" w:themeShade="80"/>
+        </w:rPr>
+      </w:pPr>
+      <w:r>
+        <w:rPr>
+          <w:color w:val="80340D" w:themeColor="accent2" w:themeShade="80"/>
+        </w:rPr>
+        <w:t>- Am refacut ecranul de login</w:t>
+      </w:r>
+    </w:p>
+    <w:p>
+      <w:pPr>
+        <w:rPr>
+          <w:color w:val="80340D" w:themeColor="accent2" w:themeShade="80"/>
+        </w:rPr>
+      </w:pPr>
+      <w:r>
+        <w:rPr>
+          <w:color w:val="80340D" w:themeColor="accent2" w:themeShade="80"/>
+        </w:rPr>
+        <w:t>- butonul de register e literally o copie a but</w:t>
+      </w:r>
+      <w:r>
+        <w:rPr>
+          <w:color w:val="80340D" w:themeColor="accent2" w:themeShade="80"/>
+        </w:rPr>
+        <w:t>onului de access, ar trebui sa mearga la fel fara probleme</w:t>
+      </w:r>
     </w:p>
     <w:p/>
     <w:sectPr>

</xml_diff>

<commit_message>
creare form deatlii produs
</commit_message>
<xml_diff>
--- a/shop online.docx
+++ b/shop online.docx
@@ -10,9 +10,19 @@
       <w:r>
         <w:t xml:space="preserve">S.C. </w:t>
       </w:r>
-      <w:r>
-        <w:t>Emag de buget</w:t>
-      </w:r>
+      <w:proofErr w:type="spellStart"/>
+      <w:r>
+        <w:t>Emag</w:t>
+      </w:r>
+      <w:proofErr w:type="spellEnd"/>
+      <w:r>
+        <w:t xml:space="preserve"> de </w:t>
+      </w:r>
+      <w:proofErr w:type="spellStart"/>
+      <w:r>
+        <w:t>buget</w:t>
+      </w:r>
+      <w:proofErr w:type="spellEnd"/>
       <w:r>
         <w:t xml:space="preserve"> S.R.L.</w:t>
       </w:r>
@@ -29,7 +39,31 @@
     <w:p/>
     <w:p>
       <w:r>
-        <w:t>Cu ce-l facem????? (tehnologii)</w:t>
+        <w:t xml:space="preserve">Cu </w:t>
+      </w:r>
+      <w:proofErr w:type="spellStart"/>
+      <w:r>
+        <w:t>ce</w:t>
+      </w:r>
+      <w:proofErr w:type="spellEnd"/>
+      <w:r>
+        <w:t xml:space="preserve">-l </w:t>
+      </w:r>
+      <w:proofErr w:type="spellStart"/>
+      <w:r>
+        <w:t>facem</w:t>
+      </w:r>
+      <w:proofErr w:type="spellEnd"/>
+      <w:r>
+        <w:t>????? (</w:t>
+      </w:r>
+      <w:proofErr w:type="spellStart"/>
+      <w:r>
+        <w:t>tehnologii</w:t>
+      </w:r>
+      <w:proofErr w:type="spellEnd"/>
+      <w:r>
+        <w:t>)</w:t>
       </w:r>
     </w:p>
     <w:p>
@@ -86,7 +120,35 @@
         <w:rPr>
           <w:color w:val="275317" w:themeColor="accent6" w:themeShade="80"/>
         </w:rPr>
-        <w:t xml:space="preserve"> (verde inchis)</w:t>
+        <w:t xml:space="preserve"> (</w:t>
+      </w:r>
+      <w:proofErr w:type="spellStart"/>
+      <w:r>
+        <w:rPr>
+          <w:color w:val="275317" w:themeColor="accent6" w:themeShade="80"/>
+        </w:rPr>
+        <w:t>verde</w:t>
+      </w:r>
+      <w:proofErr w:type="spellEnd"/>
+      <w:r>
+        <w:rPr>
+          <w:color w:val="275317" w:themeColor="accent6" w:themeShade="80"/>
+        </w:rPr>
+        <w:t xml:space="preserve"> </w:t>
+      </w:r>
+      <w:proofErr w:type="spellStart"/>
+      <w:r>
+        <w:rPr>
+          <w:color w:val="275317" w:themeColor="accent6" w:themeShade="80"/>
+        </w:rPr>
+        <w:t>inchis</w:t>
+      </w:r>
+      <w:proofErr w:type="spellEnd"/>
+      <w:r>
+        <w:rPr>
+          <w:color w:val="275317" w:themeColor="accent6" w:themeShade="80"/>
+        </w:rPr>
+        <w:t>)</w:t>
       </w:r>
     </w:p>
     <w:p>
@@ -105,7 +167,35 @@
         <w:rPr>
           <w:color w:val="80340D" w:themeColor="accent2" w:themeShade="80"/>
         </w:rPr>
-        <w:t xml:space="preserve"> (portocaliu inchis)</w:t>
+        <w:t xml:space="preserve"> (</w:t>
+      </w:r>
+      <w:proofErr w:type="spellStart"/>
+      <w:r>
+        <w:rPr>
+          <w:color w:val="80340D" w:themeColor="accent2" w:themeShade="80"/>
+        </w:rPr>
+        <w:t>portocaliu</w:t>
+      </w:r>
+      <w:proofErr w:type="spellEnd"/>
+      <w:r>
+        <w:rPr>
+          <w:color w:val="80340D" w:themeColor="accent2" w:themeShade="80"/>
+        </w:rPr>
+        <w:t xml:space="preserve"> </w:t>
+      </w:r>
+      <w:proofErr w:type="spellStart"/>
+      <w:r>
+        <w:rPr>
+          <w:color w:val="80340D" w:themeColor="accent2" w:themeShade="80"/>
+        </w:rPr>
+        <w:t>inchis</w:t>
+      </w:r>
+      <w:proofErr w:type="spellEnd"/>
+      <w:r>
+        <w:rPr>
+          <w:color w:val="80340D" w:themeColor="accent2" w:themeShade="80"/>
+        </w:rPr>
+        <w:t>)</w:t>
       </w:r>
     </w:p>
     <w:p>
@@ -124,7 +214,21 @@
         <w:rPr>
           <w:color w:val="0D0D0D" w:themeColor="text1" w:themeTint="F2"/>
         </w:rPr>
-        <w:t xml:space="preserve"> (negru)</w:t>
+        <w:t xml:space="preserve"> (</w:t>
+      </w:r>
+      <w:proofErr w:type="spellStart"/>
+      <w:r>
+        <w:rPr>
+          <w:color w:val="0D0D0D" w:themeColor="text1" w:themeTint="F2"/>
+        </w:rPr>
+        <w:t>negru</w:t>
+      </w:r>
+      <w:proofErr w:type="spellEnd"/>
+      <w:r>
+        <w:rPr>
+          <w:color w:val="0D0D0D" w:themeColor="text1" w:themeTint="F2"/>
+        </w:rPr>
+        <w:t>)</w:t>
       </w:r>
     </w:p>
     <w:p>
@@ -137,13 +241,35 @@
         <w:rPr>
           <w:color w:val="501549" w:themeColor="accent5" w:themeShade="80"/>
         </w:rPr>
-        <w:t>-Puya</w:t>
-      </w:r>
+        <w:t>-</w:t>
+      </w:r>
+      <w:proofErr w:type="spellStart"/>
       <w:r>
         <w:rPr>
           <w:color w:val="501549" w:themeColor="accent5" w:themeShade="80"/>
         </w:rPr>
-        <w:t xml:space="preserve"> (mov inchis)</w:t>
+        <w:t>Puya</w:t>
+      </w:r>
+      <w:proofErr w:type="spellEnd"/>
+      <w:r>
+        <w:rPr>
+          <w:color w:val="501549" w:themeColor="accent5" w:themeShade="80"/>
+        </w:rPr>
+        <w:t xml:space="preserve"> (mov </w:t>
+      </w:r>
+      <w:proofErr w:type="spellStart"/>
+      <w:r>
+        <w:rPr>
+          <w:color w:val="501549" w:themeColor="accent5" w:themeShade="80"/>
+        </w:rPr>
+        <w:t>inchis</w:t>
+      </w:r>
+      <w:proofErr w:type="spellEnd"/>
+      <w:r>
+        <w:rPr>
+          <w:color w:val="501549" w:themeColor="accent5" w:themeShade="80"/>
+        </w:rPr>
+        <w:t>)</w:t>
       </w:r>
     </w:p>
     <w:p>
@@ -156,14 +282,176 @@
         <w:rPr>
           <w:color w:val="0D0D0D" w:themeColor="text1" w:themeTint="F2"/>
         </w:rPr>
-        <w:t>Va rog scrieti aici ce faceti si formatati in culoarea pe care v-am pus-o</w:t>
-      </w:r>
-      <w:r>
-        <w:rPr>
-          <w:color w:val="0D0D0D" w:themeColor="text1" w:themeTint="F2"/>
-        </w:rPr>
-        <w:t xml:space="preserve"> ca sa stiu ce ii zic la gota</w:t>
-      </w:r>
+        <w:t xml:space="preserve">Va rog </w:t>
+      </w:r>
+      <w:proofErr w:type="spellStart"/>
+      <w:r>
+        <w:rPr>
+          <w:color w:val="0D0D0D" w:themeColor="text1" w:themeTint="F2"/>
+        </w:rPr>
+        <w:t>scrieti</w:t>
+      </w:r>
+      <w:proofErr w:type="spellEnd"/>
+      <w:r>
+        <w:rPr>
+          <w:color w:val="0D0D0D" w:themeColor="text1" w:themeTint="F2"/>
+        </w:rPr>
+        <w:t xml:space="preserve"> </w:t>
+      </w:r>
+      <w:proofErr w:type="spellStart"/>
+      <w:r>
+        <w:rPr>
+          <w:color w:val="0D0D0D" w:themeColor="text1" w:themeTint="F2"/>
+        </w:rPr>
+        <w:t>aici</w:t>
+      </w:r>
+      <w:proofErr w:type="spellEnd"/>
+      <w:r>
+        <w:rPr>
+          <w:color w:val="0D0D0D" w:themeColor="text1" w:themeTint="F2"/>
+        </w:rPr>
+        <w:t xml:space="preserve"> </w:t>
+      </w:r>
+      <w:proofErr w:type="spellStart"/>
+      <w:r>
+        <w:rPr>
+          <w:color w:val="0D0D0D" w:themeColor="text1" w:themeTint="F2"/>
+        </w:rPr>
+        <w:t>ce</w:t>
+      </w:r>
+      <w:proofErr w:type="spellEnd"/>
+      <w:r>
+        <w:rPr>
+          <w:color w:val="0D0D0D" w:themeColor="text1" w:themeTint="F2"/>
+        </w:rPr>
+        <w:t xml:space="preserve"> </w:t>
+      </w:r>
+      <w:proofErr w:type="spellStart"/>
+      <w:r>
+        <w:rPr>
+          <w:color w:val="0D0D0D" w:themeColor="text1" w:themeTint="F2"/>
+        </w:rPr>
+        <w:t>faceti</w:t>
+      </w:r>
+      <w:proofErr w:type="spellEnd"/>
+      <w:r>
+        <w:rPr>
+          <w:color w:val="0D0D0D" w:themeColor="text1" w:themeTint="F2"/>
+        </w:rPr>
+        <w:t xml:space="preserve"> </w:t>
+      </w:r>
+      <w:proofErr w:type="spellStart"/>
+      <w:r>
+        <w:rPr>
+          <w:color w:val="0D0D0D" w:themeColor="text1" w:themeTint="F2"/>
+        </w:rPr>
+        <w:t>si</w:t>
+      </w:r>
+      <w:proofErr w:type="spellEnd"/>
+      <w:r>
+        <w:rPr>
+          <w:color w:val="0D0D0D" w:themeColor="text1" w:themeTint="F2"/>
+        </w:rPr>
+        <w:t xml:space="preserve"> </w:t>
+      </w:r>
+      <w:proofErr w:type="spellStart"/>
+      <w:r>
+        <w:rPr>
+          <w:color w:val="0D0D0D" w:themeColor="text1" w:themeTint="F2"/>
+        </w:rPr>
+        <w:t>formatati</w:t>
+      </w:r>
+      <w:proofErr w:type="spellEnd"/>
+      <w:r>
+        <w:rPr>
+          <w:color w:val="0D0D0D" w:themeColor="text1" w:themeTint="F2"/>
+        </w:rPr>
+        <w:t xml:space="preserve"> in </w:t>
+      </w:r>
+      <w:proofErr w:type="spellStart"/>
+      <w:r>
+        <w:rPr>
+          <w:color w:val="0D0D0D" w:themeColor="text1" w:themeTint="F2"/>
+        </w:rPr>
+        <w:t>culoarea</w:t>
+      </w:r>
+      <w:proofErr w:type="spellEnd"/>
+      <w:r>
+        <w:rPr>
+          <w:color w:val="0D0D0D" w:themeColor="text1" w:themeTint="F2"/>
+        </w:rPr>
+        <w:t xml:space="preserve"> pe care v-am pus-o</w:t>
+      </w:r>
+      <w:r>
+        <w:rPr>
+          <w:color w:val="0D0D0D" w:themeColor="text1" w:themeTint="F2"/>
+        </w:rPr>
+        <w:t xml:space="preserve"> ca </w:t>
+      </w:r>
+      <w:proofErr w:type="spellStart"/>
+      <w:r>
+        <w:rPr>
+          <w:color w:val="0D0D0D" w:themeColor="text1" w:themeTint="F2"/>
+        </w:rPr>
+        <w:t>sa</w:t>
+      </w:r>
+      <w:proofErr w:type="spellEnd"/>
+      <w:r>
+        <w:rPr>
+          <w:color w:val="0D0D0D" w:themeColor="text1" w:themeTint="F2"/>
+        </w:rPr>
+        <w:t xml:space="preserve"> </w:t>
+      </w:r>
+      <w:proofErr w:type="spellStart"/>
+      <w:r>
+        <w:rPr>
+          <w:color w:val="0D0D0D" w:themeColor="text1" w:themeTint="F2"/>
+        </w:rPr>
+        <w:t>stiu</w:t>
+      </w:r>
+      <w:proofErr w:type="spellEnd"/>
+      <w:r>
+        <w:rPr>
+          <w:color w:val="0D0D0D" w:themeColor="text1" w:themeTint="F2"/>
+        </w:rPr>
+        <w:t xml:space="preserve"> </w:t>
+      </w:r>
+      <w:proofErr w:type="spellStart"/>
+      <w:r>
+        <w:rPr>
+          <w:color w:val="0D0D0D" w:themeColor="text1" w:themeTint="F2"/>
+        </w:rPr>
+        <w:t>ce</w:t>
+      </w:r>
+      <w:proofErr w:type="spellEnd"/>
+      <w:r>
+        <w:rPr>
+          <w:color w:val="0D0D0D" w:themeColor="text1" w:themeTint="F2"/>
+        </w:rPr>
+        <w:t xml:space="preserve"> ii </w:t>
+      </w:r>
+      <w:proofErr w:type="spellStart"/>
+      <w:r>
+        <w:rPr>
+          <w:color w:val="0D0D0D" w:themeColor="text1" w:themeTint="F2"/>
+        </w:rPr>
+        <w:t>zic</w:t>
+      </w:r>
+      <w:proofErr w:type="spellEnd"/>
+      <w:r>
+        <w:rPr>
+          <w:color w:val="0D0D0D" w:themeColor="text1" w:themeTint="F2"/>
+        </w:rPr>
+        <w:t xml:space="preserve"> la </w:t>
+      </w:r>
+      <w:proofErr w:type="spellStart"/>
+      <w:r>
+        <w:rPr>
+          <w:color w:val="0D0D0D" w:themeColor="text1" w:themeTint="F2"/>
+        </w:rPr>
+        <w:t>gota</w:t>
+      </w:r>
+      <w:proofErr w:type="spellEnd"/>
       <w:r>
         <w:rPr>
           <w:color w:val="0D0D0D" w:themeColor="text1" w:themeTint="F2"/>
@@ -198,7 +486,23 @@
           <w:color w:val="0D0D0D" w:themeColor="text1" w:themeTint="F2"/>
           <w:u w:val="single"/>
         </w:rPr>
-        <w:t>-Ziua 1</w:t>
+        <w:t>-</w:t>
+      </w:r>
+      <w:proofErr w:type="spellStart"/>
+      <w:r>
+        <w:rPr>
+          <w:color w:val="0D0D0D" w:themeColor="text1" w:themeTint="F2"/>
+          <w:u w:val="single"/>
+        </w:rPr>
+        <w:t>Ziua</w:t>
+      </w:r>
+      <w:proofErr w:type="spellEnd"/>
+      <w:r>
+        <w:rPr>
+          <w:color w:val="0D0D0D" w:themeColor="text1" w:themeTint="F2"/>
+          <w:u w:val="single"/>
+        </w:rPr>
+        <w:t xml:space="preserve"> 1</w:t>
       </w:r>
     </w:p>
     <w:p>
@@ -211,8 +515,16 @@
         <w:rPr>
           <w:color w:val="80340D" w:themeColor="accent2" w:themeShade="80"/>
         </w:rPr>
-        <w:t>- am create repository pe github</w:t>
-      </w:r>
+        <w:t xml:space="preserve">- am create repository pe </w:t>
+      </w:r>
+      <w:proofErr w:type="spellStart"/>
+      <w:r>
+        <w:rPr>
+          <w:color w:val="80340D" w:themeColor="accent2" w:themeShade="80"/>
+        </w:rPr>
+        <w:t>github</w:t>
+      </w:r>
+      <w:proofErr w:type="spellEnd"/>
     </w:p>
     <w:p>
       <w:pPr>
@@ -224,7 +536,49 @@
         <w:rPr>
           <w:color w:val="80340D" w:themeColor="accent2" w:themeShade="80"/>
         </w:rPr>
-        <w:t>- am facut documentu asta.</w:t>
+        <w:t xml:space="preserve">- am </w:t>
+      </w:r>
+      <w:proofErr w:type="spellStart"/>
+      <w:r>
+        <w:rPr>
+          <w:color w:val="80340D" w:themeColor="accent2" w:themeShade="80"/>
+        </w:rPr>
+        <w:t>facut</w:t>
+      </w:r>
+      <w:proofErr w:type="spellEnd"/>
+      <w:r>
+        <w:rPr>
+          <w:color w:val="80340D" w:themeColor="accent2" w:themeShade="80"/>
+        </w:rPr>
+        <w:t xml:space="preserve"> </w:t>
+      </w:r>
+      <w:proofErr w:type="spellStart"/>
+      <w:r>
+        <w:rPr>
+          <w:color w:val="80340D" w:themeColor="accent2" w:themeShade="80"/>
+        </w:rPr>
+        <w:t>documentu</w:t>
+      </w:r>
+      <w:proofErr w:type="spellEnd"/>
+      <w:r>
+        <w:rPr>
+          <w:color w:val="80340D" w:themeColor="accent2" w:themeShade="80"/>
+        </w:rPr>
+        <w:t xml:space="preserve"> </w:t>
+      </w:r>
+      <w:proofErr w:type="spellStart"/>
+      <w:r>
+        <w:rPr>
+          <w:color w:val="80340D" w:themeColor="accent2" w:themeShade="80"/>
+        </w:rPr>
+        <w:t>asta</w:t>
+      </w:r>
+      <w:proofErr w:type="spellEnd"/>
+      <w:r>
+        <w:rPr>
+          <w:color w:val="80340D" w:themeColor="accent2" w:themeShade="80"/>
+        </w:rPr>
+        <w:t>.</w:t>
       </w:r>
     </w:p>
     <w:p>
@@ -241,34 +595,175 @@
       </w:r>
     </w:p>
     <w:p>
-      <w:r>
-        <w:t>Saptamana 4:</w:t>
-      </w:r>
-    </w:p>
-    <w:p>
-      <w:r>
-        <w:rPr>
-          <w:color w:val="275317" w:themeColor="accent6" w:themeShade="80"/>
-        </w:rPr>
-        <w:t>Roli si Claudiu au facut baza de date.</w:t>
-      </w:r>
-    </w:p>
-    <w:p>
-      <w:r>
-        <w:t>Saptamana 6:</w:t>
-      </w:r>
-    </w:p>
-    <w:p>
-      <w:r>
-        <w:rPr>
-          <w:color w:val="275317" w:themeColor="accent6" w:themeShade="80"/>
-        </w:rPr>
-        <w:t xml:space="preserve">Roli: Am facut partea de login si signUp sa functioneze. </w:t>
-      </w:r>
-    </w:p>
-    <w:p>
-      <w:r>
-        <w:t>Saptamana 7:</w:t>
+      <w:proofErr w:type="spellStart"/>
+      <w:r>
+        <w:t>Saptamana</w:t>
+      </w:r>
+      <w:proofErr w:type="spellEnd"/>
+      <w:r>
+        <w:t xml:space="preserve"> 4:</w:t>
+      </w:r>
+    </w:p>
+    <w:p>
+      <w:r>
+        <w:rPr>
+          <w:color w:val="275317" w:themeColor="accent6" w:themeShade="80"/>
+        </w:rPr>
+        <w:t xml:space="preserve">Roli </w:t>
+      </w:r>
+      <w:proofErr w:type="spellStart"/>
+      <w:r>
+        <w:rPr>
+          <w:color w:val="275317" w:themeColor="accent6" w:themeShade="80"/>
+        </w:rPr>
+        <w:t>si</w:t>
+      </w:r>
+      <w:proofErr w:type="spellEnd"/>
+      <w:r>
+        <w:rPr>
+          <w:color w:val="275317" w:themeColor="accent6" w:themeShade="80"/>
+        </w:rPr>
+        <w:t xml:space="preserve"> Claudiu au </w:t>
+      </w:r>
+      <w:proofErr w:type="spellStart"/>
+      <w:r>
+        <w:rPr>
+          <w:color w:val="275317" w:themeColor="accent6" w:themeShade="80"/>
+        </w:rPr>
+        <w:t>facut</w:t>
+      </w:r>
+      <w:proofErr w:type="spellEnd"/>
+      <w:r>
+        <w:rPr>
+          <w:color w:val="275317" w:themeColor="accent6" w:themeShade="80"/>
+        </w:rPr>
+        <w:t xml:space="preserve"> </w:t>
+      </w:r>
+      <w:proofErr w:type="spellStart"/>
+      <w:r>
+        <w:rPr>
+          <w:color w:val="275317" w:themeColor="accent6" w:themeShade="80"/>
+        </w:rPr>
+        <w:t>baza</w:t>
+      </w:r>
+      <w:proofErr w:type="spellEnd"/>
+      <w:r>
+        <w:rPr>
+          <w:color w:val="275317" w:themeColor="accent6" w:themeShade="80"/>
+        </w:rPr>
+        <w:t xml:space="preserve"> de date.</w:t>
+      </w:r>
+    </w:p>
+    <w:p>
+      <w:proofErr w:type="spellStart"/>
+      <w:r>
+        <w:t>Saptamana</w:t>
+      </w:r>
+      <w:proofErr w:type="spellEnd"/>
+      <w:r>
+        <w:t xml:space="preserve"> 6:</w:t>
+      </w:r>
+    </w:p>
+    <w:p>
+      <w:r>
+        <w:rPr>
+          <w:color w:val="275317" w:themeColor="accent6" w:themeShade="80"/>
+        </w:rPr>
+        <w:t xml:space="preserve">Roli: Am </w:t>
+      </w:r>
+      <w:proofErr w:type="spellStart"/>
+      <w:r>
+        <w:rPr>
+          <w:color w:val="275317" w:themeColor="accent6" w:themeShade="80"/>
+        </w:rPr>
+        <w:t>facut</w:t>
+      </w:r>
+      <w:proofErr w:type="spellEnd"/>
+      <w:r>
+        <w:rPr>
+          <w:color w:val="275317" w:themeColor="accent6" w:themeShade="80"/>
+        </w:rPr>
+        <w:t xml:space="preserve"> </w:t>
+      </w:r>
+      <w:proofErr w:type="spellStart"/>
+      <w:r>
+        <w:rPr>
+          <w:color w:val="275317" w:themeColor="accent6" w:themeShade="80"/>
+        </w:rPr>
+        <w:t>partea</w:t>
+      </w:r>
+      <w:proofErr w:type="spellEnd"/>
+      <w:r>
+        <w:rPr>
+          <w:color w:val="275317" w:themeColor="accent6" w:themeShade="80"/>
+        </w:rPr>
+        <w:t xml:space="preserve"> de login </w:t>
+      </w:r>
+      <w:proofErr w:type="spellStart"/>
+      <w:r>
+        <w:rPr>
+          <w:color w:val="275317" w:themeColor="accent6" w:themeShade="80"/>
+        </w:rPr>
+        <w:t>si</w:t>
+      </w:r>
+      <w:proofErr w:type="spellEnd"/>
+      <w:r>
+        <w:rPr>
+          <w:color w:val="275317" w:themeColor="accent6" w:themeShade="80"/>
+        </w:rPr>
+        <w:t xml:space="preserve"> </w:t>
+      </w:r>
+      <w:proofErr w:type="spellStart"/>
+      <w:r>
+        <w:rPr>
+          <w:color w:val="275317" w:themeColor="accent6" w:themeShade="80"/>
+        </w:rPr>
+        <w:t>signUp</w:t>
+      </w:r>
+      <w:proofErr w:type="spellEnd"/>
+      <w:r>
+        <w:rPr>
+          <w:color w:val="275317" w:themeColor="accent6" w:themeShade="80"/>
+        </w:rPr>
+        <w:t xml:space="preserve"> </w:t>
+      </w:r>
+      <w:proofErr w:type="spellStart"/>
+      <w:r>
+        <w:rPr>
+          <w:color w:val="275317" w:themeColor="accent6" w:themeShade="80"/>
+        </w:rPr>
+        <w:t>sa</w:t>
+      </w:r>
+      <w:proofErr w:type="spellEnd"/>
+      <w:r>
+        <w:rPr>
+          <w:color w:val="275317" w:themeColor="accent6" w:themeShade="80"/>
+        </w:rPr>
+        <w:t xml:space="preserve"> </w:t>
+      </w:r>
+      <w:proofErr w:type="spellStart"/>
+      <w:r>
+        <w:rPr>
+          <w:color w:val="275317" w:themeColor="accent6" w:themeShade="80"/>
+        </w:rPr>
+        <w:t>functioneze</w:t>
+      </w:r>
+      <w:proofErr w:type="spellEnd"/>
+      <w:r>
+        <w:rPr>
+          <w:color w:val="275317" w:themeColor="accent6" w:themeShade="80"/>
+        </w:rPr>
+        <w:t xml:space="preserve">. </w:t>
+      </w:r>
+    </w:p>
+    <w:p>
+      <w:proofErr w:type="spellStart"/>
+      <w:r>
+        <w:t>Saptamana</w:t>
+      </w:r>
+      <w:proofErr w:type="spellEnd"/>
+      <w:r>
+        <w:t xml:space="preserve"> 7:</w:t>
       </w:r>
     </w:p>
     <w:p>
@@ -281,25 +776,419 @@
         <w:rPr>
           <w:color w:val="275317" w:themeColor="accent6" w:themeShade="80"/>
         </w:rPr>
-        <w:t>Roli: Am creat formurile de Adaugare_Produs si Afistre_Produs</w:t>
-      </w:r>
-      <w:r>
-        <w:rPr>
-          <w:color w:val="275317" w:themeColor="accent6" w:themeShade="80"/>
-        </w:rPr>
-        <w:t>. Am facut 2 clase pt controale si ceva la formul de Afisare Produs</w:t>
-      </w:r>
-      <w:r>
-        <w:rPr>
-          <w:color w:val="275317" w:themeColor="accent6" w:themeShade="80"/>
-        </w:rPr>
-        <w:t>e. Am facut sa pot sa afiseze si formul de Adauga Produse</w:t>
-      </w:r>
-      <w:r>
-        <w:rPr>
-          <w:color w:val="275317" w:themeColor="accent6" w:themeShade="80"/>
-        </w:rPr>
-        <w:t>. Am facut sa mearga flowlayoutPanel-ul si afiseaza produsele cum trebuie.</w:t>
+        <w:t xml:space="preserve">Roli: Am </w:t>
+      </w:r>
+      <w:proofErr w:type="spellStart"/>
+      <w:r>
+        <w:rPr>
+          <w:color w:val="275317" w:themeColor="accent6" w:themeShade="80"/>
+        </w:rPr>
+        <w:t>creat</w:t>
+      </w:r>
+      <w:proofErr w:type="spellEnd"/>
+      <w:r>
+        <w:rPr>
+          <w:color w:val="275317" w:themeColor="accent6" w:themeShade="80"/>
+        </w:rPr>
+        <w:t xml:space="preserve"> </w:t>
+      </w:r>
+      <w:proofErr w:type="spellStart"/>
+      <w:r>
+        <w:rPr>
+          <w:color w:val="275317" w:themeColor="accent6" w:themeShade="80"/>
+        </w:rPr>
+        <w:t>formurile</w:t>
+      </w:r>
+      <w:proofErr w:type="spellEnd"/>
+      <w:r>
+        <w:rPr>
+          <w:color w:val="275317" w:themeColor="accent6" w:themeShade="80"/>
+        </w:rPr>
+        <w:t xml:space="preserve"> de </w:t>
+      </w:r>
+      <w:proofErr w:type="spellStart"/>
+      <w:r>
+        <w:rPr>
+          <w:color w:val="275317" w:themeColor="accent6" w:themeShade="80"/>
+        </w:rPr>
+        <w:t>Adaugare_Produs</w:t>
+      </w:r>
+      <w:proofErr w:type="spellEnd"/>
+      <w:r>
+        <w:rPr>
+          <w:color w:val="275317" w:themeColor="accent6" w:themeShade="80"/>
+        </w:rPr>
+        <w:t xml:space="preserve"> </w:t>
+      </w:r>
+      <w:proofErr w:type="spellStart"/>
+      <w:r>
+        <w:rPr>
+          <w:color w:val="275317" w:themeColor="accent6" w:themeShade="80"/>
+        </w:rPr>
+        <w:t>si</w:t>
+      </w:r>
+      <w:proofErr w:type="spellEnd"/>
+      <w:r>
+        <w:rPr>
+          <w:color w:val="275317" w:themeColor="accent6" w:themeShade="80"/>
+        </w:rPr>
+        <w:t xml:space="preserve"> </w:t>
+      </w:r>
+      <w:proofErr w:type="spellStart"/>
+      <w:r>
+        <w:rPr>
+          <w:color w:val="275317" w:themeColor="accent6" w:themeShade="80"/>
+        </w:rPr>
+        <w:t>Afistre_Produs</w:t>
+      </w:r>
+      <w:proofErr w:type="spellEnd"/>
+      <w:r>
+        <w:rPr>
+          <w:color w:val="275317" w:themeColor="accent6" w:themeShade="80"/>
+        </w:rPr>
+        <w:t xml:space="preserve">. Am </w:t>
+      </w:r>
+      <w:proofErr w:type="spellStart"/>
+      <w:r>
+        <w:rPr>
+          <w:color w:val="275317" w:themeColor="accent6" w:themeShade="80"/>
+        </w:rPr>
+        <w:t>facut</w:t>
+      </w:r>
+      <w:proofErr w:type="spellEnd"/>
+      <w:r>
+        <w:rPr>
+          <w:color w:val="275317" w:themeColor="accent6" w:themeShade="80"/>
+        </w:rPr>
+        <w:t xml:space="preserve"> 2 </w:t>
+      </w:r>
+      <w:proofErr w:type="spellStart"/>
+      <w:r>
+        <w:rPr>
+          <w:color w:val="275317" w:themeColor="accent6" w:themeShade="80"/>
+        </w:rPr>
+        <w:t>clase</w:t>
+      </w:r>
+      <w:proofErr w:type="spellEnd"/>
+      <w:r>
+        <w:rPr>
+          <w:color w:val="275317" w:themeColor="accent6" w:themeShade="80"/>
+        </w:rPr>
+        <w:t xml:space="preserve"> pt </w:t>
+      </w:r>
+      <w:proofErr w:type="spellStart"/>
+      <w:r>
+        <w:rPr>
+          <w:color w:val="275317" w:themeColor="accent6" w:themeShade="80"/>
+        </w:rPr>
+        <w:t>controale</w:t>
+      </w:r>
+      <w:proofErr w:type="spellEnd"/>
+      <w:r>
+        <w:rPr>
+          <w:color w:val="275317" w:themeColor="accent6" w:themeShade="80"/>
+        </w:rPr>
+        <w:t xml:space="preserve"> </w:t>
+      </w:r>
+      <w:proofErr w:type="spellStart"/>
+      <w:r>
+        <w:rPr>
+          <w:color w:val="275317" w:themeColor="accent6" w:themeShade="80"/>
+        </w:rPr>
+        <w:t>si</w:t>
+      </w:r>
+      <w:proofErr w:type="spellEnd"/>
+      <w:r>
+        <w:rPr>
+          <w:color w:val="275317" w:themeColor="accent6" w:themeShade="80"/>
+        </w:rPr>
+        <w:t xml:space="preserve"> </w:t>
+      </w:r>
+      <w:proofErr w:type="spellStart"/>
+      <w:r>
+        <w:rPr>
+          <w:color w:val="275317" w:themeColor="accent6" w:themeShade="80"/>
+        </w:rPr>
+        <w:t>ceva</w:t>
+      </w:r>
+      <w:proofErr w:type="spellEnd"/>
+      <w:r>
+        <w:rPr>
+          <w:color w:val="275317" w:themeColor="accent6" w:themeShade="80"/>
+        </w:rPr>
+        <w:t xml:space="preserve"> la </w:t>
+      </w:r>
+      <w:proofErr w:type="spellStart"/>
+      <w:r>
+        <w:rPr>
+          <w:color w:val="275317" w:themeColor="accent6" w:themeShade="80"/>
+        </w:rPr>
+        <w:t>formul</w:t>
+      </w:r>
+      <w:proofErr w:type="spellEnd"/>
+      <w:r>
+        <w:rPr>
+          <w:color w:val="275317" w:themeColor="accent6" w:themeShade="80"/>
+        </w:rPr>
+        <w:t xml:space="preserve"> de </w:t>
+      </w:r>
+      <w:proofErr w:type="spellStart"/>
+      <w:r>
+        <w:rPr>
+          <w:color w:val="275317" w:themeColor="accent6" w:themeShade="80"/>
+        </w:rPr>
+        <w:t>Afisare</w:t>
+      </w:r>
+      <w:proofErr w:type="spellEnd"/>
+      <w:r>
+        <w:rPr>
+          <w:color w:val="275317" w:themeColor="accent6" w:themeShade="80"/>
+        </w:rPr>
+        <w:t xml:space="preserve"> </w:t>
+      </w:r>
+      <w:proofErr w:type="spellStart"/>
+      <w:r>
+        <w:rPr>
+          <w:color w:val="275317" w:themeColor="accent6" w:themeShade="80"/>
+        </w:rPr>
+        <w:t>Produs</w:t>
+      </w:r>
+      <w:r>
+        <w:rPr>
+          <w:color w:val="275317" w:themeColor="accent6" w:themeShade="80"/>
+        </w:rPr>
+        <w:t>e</w:t>
+      </w:r>
+      <w:proofErr w:type="spellEnd"/>
+      <w:r>
+        <w:rPr>
+          <w:color w:val="275317" w:themeColor="accent6" w:themeShade="80"/>
+        </w:rPr>
+        <w:t xml:space="preserve">. Am </w:t>
+      </w:r>
+      <w:proofErr w:type="spellStart"/>
+      <w:r>
+        <w:rPr>
+          <w:color w:val="275317" w:themeColor="accent6" w:themeShade="80"/>
+        </w:rPr>
+        <w:t>facut</w:t>
+      </w:r>
+      <w:proofErr w:type="spellEnd"/>
+      <w:r>
+        <w:rPr>
+          <w:color w:val="275317" w:themeColor="accent6" w:themeShade="80"/>
+        </w:rPr>
+        <w:t xml:space="preserve"> </w:t>
+      </w:r>
+      <w:proofErr w:type="spellStart"/>
+      <w:r>
+        <w:rPr>
+          <w:color w:val="275317" w:themeColor="accent6" w:themeShade="80"/>
+        </w:rPr>
+        <w:t>sa</w:t>
+      </w:r>
+      <w:proofErr w:type="spellEnd"/>
+      <w:r>
+        <w:rPr>
+          <w:color w:val="275317" w:themeColor="accent6" w:themeShade="80"/>
+        </w:rPr>
+        <w:t xml:space="preserve"> pot </w:t>
+      </w:r>
+      <w:proofErr w:type="spellStart"/>
+      <w:r>
+        <w:rPr>
+          <w:color w:val="275317" w:themeColor="accent6" w:themeShade="80"/>
+        </w:rPr>
+        <w:t>sa</w:t>
+      </w:r>
+      <w:proofErr w:type="spellEnd"/>
+      <w:r>
+        <w:rPr>
+          <w:color w:val="275317" w:themeColor="accent6" w:themeShade="80"/>
+        </w:rPr>
+        <w:t xml:space="preserve"> </w:t>
+      </w:r>
+      <w:proofErr w:type="spellStart"/>
+      <w:r>
+        <w:rPr>
+          <w:color w:val="275317" w:themeColor="accent6" w:themeShade="80"/>
+        </w:rPr>
+        <w:t>afiseze</w:t>
+      </w:r>
+      <w:proofErr w:type="spellEnd"/>
+      <w:r>
+        <w:rPr>
+          <w:color w:val="275317" w:themeColor="accent6" w:themeShade="80"/>
+        </w:rPr>
+        <w:t xml:space="preserve"> </w:t>
+      </w:r>
+      <w:proofErr w:type="spellStart"/>
+      <w:r>
+        <w:rPr>
+          <w:color w:val="275317" w:themeColor="accent6" w:themeShade="80"/>
+        </w:rPr>
+        <w:t>si</w:t>
+      </w:r>
+      <w:proofErr w:type="spellEnd"/>
+      <w:r>
+        <w:rPr>
+          <w:color w:val="275317" w:themeColor="accent6" w:themeShade="80"/>
+        </w:rPr>
+        <w:t xml:space="preserve"> </w:t>
+      </w:r>
+      <w:proofErr w:type="spellStart"/>
+      <w:r>
+        <w:rPr>
+          <w:color w:val="275317" w:themeColor="accent6" w:themeShade="80"/>
+        </w:rPr>
+        <w:t>formul</w:t>
+      </w:r>
+      <w:proofErr w:type="spellEnd"/>
+      <w:r>
+        <w:rPr>
+          <w:color w:val="275317" w:themeColor="accent6" w:themeShade="80"/>
+        </w:rPr>
+        <w:t xml:space="preserve"> de </w:t>
+      </w:r>
+      <w:proofErr w:type="spellStart"/>
+      <w:r>
+        <w:rPr>
+          <w:color w:val="275317" w:themeColor="accent6" w:themeShade="80"/>
+        </w:rPr>
+        <w:t>Adauga</w:t>
+      </w:r>
+      <w:proofErr w:type="spellEnd"/>
+      <w:r>
+        <w:rPr>
+          <w:color w:val="275317" w:themeColor="accent6" w:themeShade="80"/>
+        </w:rPr>
+        <w:t xml:space="preserve"> </w:t>
+      </w:r>
+      <w:proofErr w:type="spellStart"/>
+      <w:r>
+        <w:rPr>
+          <w:color w:val="275317" w:themeColor="accent6" w:themeShade="80"/>
+        </w:rPr>
+        <w:t>Produse</w:t>
+      </w:r>
+      <w:proofErr w:type="spellEnd"/>
+      <w:r>
+        <w:rPr>
+          <w:color w:val="275317" w:themeColor="accent6" w:themeShade="80"/>
+        </w:rPr>
+        <w:t xml:space="preserve">. Am </w:t>
+      </w:r>
+      <w:proofErr w:type="spellStart"/>
+      <w:r>
+        <w:rPr>
+          <w:color w:val="275317" w:themeColor="accent6" w:themeShade="80"/>
+        </w:rPr>
+        <w:t>facut</w:t>
+      </w:r>
+      <w:proofErr w:type="spellEnd"/>
+      <w:r>
+        <w:rPr>
+          <w:color w:val="275317" w:themeColor="accent6" w:themeShade="80"/>
+        </w:rPr>
+        <w:t xml:space="preserve"> </w:t>
+      </w:r>
+      <w:proofErr w:type="spellStart"/>
+      <w:r>
+        <w:rPr>
+          <w:color w:val="275317" w:themeColor="accent6" w:themeShade="80"/>
+        </w:rPr>
+        <w:t>sa</w:t>
+      </w:r>
+      <w:proofErr w:type="spellEnd"/>
+      <w:r>
+        <w:rPr>
+          <w:color w:val="275317" w:themeColor="accent6" w:themeShade="80"/>
+        </w:rPr>
+        <w:t xml:space="preserve"> </w:t>
+      </w:r>
+      <w:proofErr w:type="spellStart"/>
+      <w:r>
+        <w:rPr>
+          <w:color w:val="275317" w:themeColor="accent6" w:themeShade="80"/>
+        </w:rPr>
+        <w:t>mearga</w:t>
+      </w:r>
+      <w:proofErr w:type="spellEnd"/>
+      <w:r>
+        <w:rPr>
+          <w:color w:val="275317" w:themeColor="accent6" w:themeShade="80"/>
+        </w:rPr>
+        <w:t xml:space="preserve"> </w:t>
+      </w:r>
+      <w:proofErr w:type="spellStart"/>
+      <w:r>
+        <w:rPr>
+          <w:color w:val="275317" w:themeColor="accent6" w:themeShade="80"/>
+        </w:rPr>
+        <w:t>flowlayoutPanel-ul</w:t>
+      </w:r>
+      <w:proofErr w:type="spellEnd"/>
+      <w:r>
+        <w:rPr>
+          <w:color w:val="275317" w:themeColor="accent6" w:themeShade="80"/>
+        </w:rPr>
+        <w:t xml:space="preserve"> </w:t>
+      </w:r>
+      <w:proofErr w:type="spellStart"/>
+      <w:r>
+        <w:rPr>
+          <w:color w:val="275317" w:themeColor="accent6" w:themeShade="80"/>
+        </w:rPr>
+        <w:t>si</w:t>
+      </w:r>
+      <w:proofErr w:type="spellEnd"/>
+      <w:r>
+        <w:rPr>
+          <w:color w:val="275317" w:themeColor="accent6" w:themeShade="80"/>
+        </w:rPr>
+        <w:t xml:space="preserve"> </w:t>
+      </w:r>
+      <w:proofErr w:type="spellStart"/>
+      <w:r>
+        <w:rPr>
+          <w:color w:val="275317" w:themeColor="accent6" w:themeShade="80"/>
+        </w:rPr>
+        <w:t>afiseaza</w:t>
+      </w:r>
+      <w:proofErr w:type="spellEnd"/>
+      <w:r>
+        <w:rPr>
+          <w:color w:val="275317" w:themeColor="accent6" w:themeShade="80"/>
+        </w:rPr>
+        <w:t xml:space="preserve"> </w:t>
+      </w:r>
+      <w:proofErr w:type="spellStart"/>
+      <w:r>
+        <w:rPr>
+          <w:color w:val="275317" w:themeColor="accent6" w:themeShade="80"/>
+        </w:rPr>
+        <w:t>produsele</w:t>
+      </w:r>
+      <w:proofErr w:type="spellEnd"/>
+      <w:r>
+        <w:rPr>
+          <w:color w:val="275317" w:themeColor="accent6" w:themeShade="80"/>
+        </w:rPr>
+        <w:t xml:space="preserve"> cum </w:t>
+      </w:r>
+      <w:proofErr w:type="spellStart"/>
+      <w:r>
+        <w:rPr>
+          <w:color w:val="275317" w:themeColor="accent6" w:themeShade="80"/>
+        </w:rPr>
+        <w:t>trebuie</w:t>
+      </w:r>
+      <w:proofErr w:type="spellEnd"/>
+      <w:r>
+        <w:rPr>
+          <w:color w:val="275317" w:themeColor="accent6" w:themeShade="80"/>
+        </w:rPr>
+        <w:t>.</w:t>
       </w:r>
     </w:p>
     <w:p>
@@ -320,8 +1209,30 @@
           <w:color w:val="80340D" w:themeColor="accent2" w:themeShade="80"/>
         </w:rPr>
         <w:br/>
-        <w:t>- Meet cu gotabo$$ulthau</w:t>
-      </w:r>
+        <w:t xml:space="preserve">- Meet cu </w:t>
+      </w:r>
+      <w:proofErr w:type="spellStart"/>
+      <w:r>
+        <w:rPr>
+          <w:color w:val="80340D" w:themeColor="accent2" w:themeShade="80"/>
+        </w:rPr>
+        <w:t>gotabo</w:t>
+      </w:r>
+      <w:proofErr w:type="spellEnd"/>
+      <w:r>
+        <w:rPr>
+          <w:color w:val="80340D" w:themeColor="accent2" w:themeShade="80"/>
+        </w:rPr>
+        <w:t>$$</w:t>
+      </w:r>
+      <w:proofErr w:type="spellStart"/>
+      <w:r>
+        <w:rPr>
+          <w:color w:val="80340D" w:themeColor="accent2" w:themeShade="80"/>
+        </w:rPr>
+        <w:t>ulthau</w:t>
+      </w:r>
+      <w:proofErr w:type="spellEnd"/>
     </w:p>
     <w:p>
       <w:pPr>
@@ -358,7 +1269,35 @@
         <w:rPr>
           <w:color w:val="80340D" w:themeColor="accent2" w:themeShade="80"/>
         </w:rPr>
-        <w:t>- Am refacut ecranul de login</w:t>
+        <w:t xml:space="preserve">- Am </w:t>
+      </w:r>
+      <w:proofErr w:type="spellStart"/>
+      <w:r>
+        <w:rPr>
+          <w:color w:val="80340D" w:themeColor="accent2" w:themeShade="80"/>
+        </w:rPr>
+        <w:t>refacut</w:t>
+      </w:r>
+      <w:proofErr w:type="spellEnd"/>
+      <w:r>
+        <w:rPr>
+          <w:color w:val="80340D" w:themeColor="accent2" w:themeShade="80"/>
+        </w:rPr>
+        <w:t xml:space="preserve"> </w:t>
+      </w:r>
+      <w:proofErr w:type="spellStart"/>
+      <w:r>
+        <w:rPr>
+          <w:color w:val="80340D" w:themeColor="accent2" w:themeShade="80"/>
+        </w:rPr>
+        <w:t>ecranul</w:t>
+      </w:r>
+      <w:proofErr w:type="spellEnd"/>
+      <w:r>
+        <w:rPr>
+          <w:color w:val="80340D" w:themeColor="accent2" w:themeShade="80"/>
+        </w:rPr>
+        <w:t xml:space="preserve"> de login</w:t>
       </w:r>
     </w:p>
     <w:p>
@@ -371,14 +1310,148 @@
         <w:rPr>
           <w:color w:val="80340D" w:themeColor="accent2" w:themeShade="80"/>
         </w:rPr>
-        <w:t>- butonul de register e literally o copie a but</w:t>
-      </w:r>
-      <w:r>
-        <w:rPr>
-          <w:color w:val="80340D" w:themeColor="accent2" w:themeShade="80"/>
-        </w:rPr>
-        <w:t>onului de access, ar trebui sa mearga la fel fara probleme</w:t>
-      </w:r>
+        <w:t xml:space="preserve">- </w:t>
+      </w:r>
+      <w:proofErr w:type="spellStart"/>
+      <w:r>
+        <w:rPr>
+          <w:color w:val="80340D" w:themeColor="accent2" w:themeShade="80"/>
+        </w:rPr>
+        <w:t>butonul</w:t>
+      </w:r>
+      <w:proofErr w:type="spellEnd"/>
+      <w:r>
+        <w:rPr>
+          <w:color w:val="80340D" w:themeColor="accent2" w:themeShade="80"/>
+        </w:rPr>
+        <w:t xml:space="preserve"> de register e literally o </w:t>
+      </w:r>
+      <w:proofErr w:type="spellStart"/>
+      <w:r>
+        <w:rPr>
+          <w:color w:val="80340D" w:themeColor="accent2" w:themeShade="80"/>
+        </w:rPr>
+        <w:t>copie</w:t>
+      </w:r>
+      <w:proofErr w:type="spellEnd"/>
+      <w:r>
+        <w:rPr>
+          <w:color w:val="80340D" w:themeColor="accent2" w:themeShade="80"/>
+        </w:rPr>
+        <w:t xml:space="preserve"> a </w:t>
+      </w:r>
+      <w:proofErr w:type="spellStart"/>
+      <w:r>
+        <w:rPr>
+          <w:color w:val="80340D" w:themeColor="accent2" w:themeShade="80"/>
+        </w:rPr>
+        <w:t>but</w:t>
+      </w:r>
+      <w:r>
+        <w:rPr>
+          <w:color w:val="80340D" w:themeColor="accent2" w:themeShade="80"/>
+        </w:rPr>
+        <w:t>onului</w:t>
+      </w:r>
+      <w:proofErr w:type="spellEnd"/>
+      <w:r>
+        <w:rPr>
+          <w:color w:val="80340D" w:themeColor="accent2" w:themeShade="80"/>
+        </w:rPr>
+        <w:t xml:space="preserve"> de access, </w:t>
+      </w:r>
+      <w:proofErr w:type="spellStart"/>
+      <w:r>
+        <w:rPr>
+          <w:color w:val="80340D" w:themeColor="accent2" w:themeShade="80"/>
+        </w:rPr>
+        <w:t>ar</w:t>
+      </w:r>
+      <w:proofErr w:type="spellEnd"/>
+      <w:r>
+        <w:rPr>
+          <w:color w:val="80340D" w:themeColor="accent2" w:themeShade="80"/>
+        </w:rPr>
+        <w:t xml:space="preserve"> </w:t>
+      </w:r>
+      <w:proofErr w:type="spellStart"/>
+      <w:r>
+        <w:rPr>
+          <w:color w:val="80340D" w:themeColor="accent2" w:themeShade="80"/>
+        </w:rPr>
+        <w:t>trebui</w:t>
+      </w:r>
+      <w:proofErr w:type="spellEnd"/>
+      <w:r>
+        <w:rPr>
+          <w:color w:val="80340D" w:themeColor="accent2" w:themeShade="80"/>
+        </w:rPr>
+        <w:t xml:space="preserve"> </w:t>
+      </w:r>
+      <w:proofErr w:type="spellStart"/>
+      <w:r>
+        <w:rPr>
+          <w:color w:val="80340D" w:themeColor="accent2" w:themeShade="80"/>
+        </w:rPr>
+        <w:t>sa</w:t>
+      </w:r>
+      <w:proofErr w:type="spellEnd"/>
+      <w:r>
+        <w:rPr>
+          <w:color w:val="80340D" w:themeColor="accent2" w:themeShade="80"/>
+        </w:rPr>
+        <w:t xml:space="preserve"> </w:t>
+      </w:r>
+      <w:proofErr w:type="spellStart"/>
+      <w:r>
+        <w:rPr>
+          <w:color w:val="80340D" w:themeColor="accent2" w:themeShade="80"/>
+        </w:rPr>
+        <w:t>mearga</w:t>
+      </w:r>
+      <w:proofErr w:type="spellEnd"/>
+      <w:r>
+        <w:rPr>
+          <w:color w:val="80340D" w:themeColor="accent2" w:themeShade="80"/>
+        </w:rPr>
+        <w:t xml:space="preserve"> la </w:t>
+      </w:r>
+      <w:proofErr w:type="spellStart"/>
+      <w:r>
+        <w:rPr>
+          <w:color w:val="80340D" w:themeColor="accent2" w:themeShade="80"/>
+        </w:rPr>
+        <w:t>fel</w:t>
+      </w:r>
+      <w:proofErr w:type="spellEnd"/>
+      <w:r>
+        <w:rPr>
+          <w:color w:val="80340D" w:themeColor="accent2" w:themeShade="80"/>
+        </w:rPr>
+        <w:t xml:space="preserve"> </w:t>
+      </w:r>
+      <w:proofErr w:type="spellStart"/>
+      <w:r>
+        <w:rPr>
+          <w:color w:val="80340D" w:themeColor="accent2" w:themeShade="80"/>
+        </w:rPr>
+        <w:t>fara</w:t>
+      </w:r>
+      <w:proofErr w:type="spellEnd"/>
+      <w:r>
+        <w:rPr>
+          <w:color w:val="80340D" w:themeColor="accent2" w:themeShade="80"/>
+        </w:rPr>
+        <w:t xml:space="preserve"> </w:t>
+      </w:r>
+      <w:proofErr w:type="spellStart"/>
+      <w:r>
+        <w:rPr>
+          <w:color w:val="80340D" w:themeColor="accent2" w:themeShade="80"/>
+        </w:rPr>
+        <w:t>probleme</w:t>
+      </w:r>
+      <w:proofErr w:type="spellEnd"/>
     </w:p>
     <w:p/>
     <w:p>
@@ -399,8 +1472,44 @@
         <w:rPr>
           <w:color w:val="275317" w:themeColor="accent6" w:themeShade="80"/>
         </w:rPr>
-        <w:t>Roli: Am pus chesstiile lui puia</w:t>
-      </w:r>
+        <w:t xml:space="preserve">Roli: Am pus </w:t>
+      </w:r>
+      <w:proofErr w:type="spellStart"/>
+      <w:r>
+        <w:rPr>
+          <w:color w:val="275317" w:themeColor="accent6" w:themeShade="80"/>
+        </w:rPr>
+        <w:t>chesstiile</w:t>
+      </w:r>
+      <w:proofErr w:type="spellEnd"/>
+      <w:r>
+        <w:rPr>
+          <w:color w:val="275317" w:themeColor="accent6" w:themeShade="80"/>
+        </w:rPr>
+        <w:t xml:space="preserve"> </w:t>
+      </w:r>
+      <w:proofErr w:type="spellStart"/>
+      <w:r>
+        <w:rPr>
+          <w:color w:val="275317" w:themeColor="accent6" w:themeShade="80"/>
+        </w:rPr>
+        <w:t>lui</w:t>
+      </w:r>
+      <w:proofErr w:type="spellEnd"/>
+      <w:r>
+        <w:rPr>
+          <w:color w:val="275317" w:themeColor="accent6" w:themeShade="80"/>
+        </w:rPr>
+        <w:t xml:space="preserve"> </w:t>
+      </w:r>
+      <w:proofErr w:type="spellStart"/>
+      <w:r>
+        <w:rPr>
+          <w:color w:val="275317" w:themeColor="accent6" w:themeShade="80"/>
+        </w:rPr>
+        <w:t>puia</w:t>
+      </w:r>
+      <w:proofErr w:type="spellEnd"/>
     </w:p>
     <w:p>
       <w:pPr>
@@ -412,7 +1521,235 @@
         <w:rPr>
           <w:color w:val="275317" w:themeColor="accent6" w:themeShade="80"/>
         </w:rPr>
-        <w:t>20</w:t>
+        <w:t>20.04.2024</w:t>
+      </w:r>
+    </w:p>
+    <w:p>
+      <w:pPr>
+        <w:rPr>
+          <w:color w:val="275317" w:themeColor="accent6" w:themeShade="80"/>
+        </w:rPr>
+      </w:pPr>
+      <w:r>
+        <w:rPr>
+          <w:color w:val="275317" w:themeColor="accent6" w:themeShade="80"/>
+        </w:rPr>
+        <w:t xml:space="preserve">Roli: Am </w:t>
+      </w:r>
+      <w:proofErr w:type="spellStart"/>
+      <w:r>
+        <w:rPr>
+          <w:color w:val="275317" w:themeColor="accent6" w:themeShade="80"/>
+        </w:rPr>
+        <w:t>facut</w:t>
+      </w:r>
+      <w:proofErr w:type="spellEnd"/>
+      <w:r>
+        <w:rPr>
+          <w:color w:val="275317" w:themeColor="accent6" w:themeShade="80"/>
+        </w:rPr>
+        <w:t xml:space="preserve"> </w:t>
+      </w:r>
+      <w:proofErr w:type="spellStart"/>
+      <w:r>
+        <w:rPr>
+          <w:color w:val="275317" w:themeColor="accent6" w:themeShade="80"/>
+        </w:rPr>
+        <w:t>ecranul</w:t>
+      </w:r>
+      <w:proofErr w:type="spellEnd"/>
+      <w:r>
+        <w:rPr>
+          <w:color w:val="275317" w:themeColor="accent6" w:themeShade="80"/>
+        </w:rPr>
+        <w:t xml:space="preserve"> de login </w:t>
+      </w:r>
+      <w:proofErr w:type="spellStart"/>
+      <w:r>
+        <w:rPr>
+          <w:color w:val="275317" w:themeColor="accent6" w:themeShade="80"/>
+        </w:rPr>
+        <w:t>mai</w:t>
+      </w:r>
+      <w:proofErr w:type="spellEnd"/>
+      <w:r>
+        <w:rPr>
+          <w:color w:val="275317" w:themeColor="accent6" w:themeShade="80"/>
+        </w:rPr>
+        <w:t xml:space="preserve"> user friendly </w:t>
+      </w:r>
+      <w:proofErr w:type="spellStart"/>
+      <w:r>
+        <w:rPr>
+          <w:color w:val="275317" w:themeColor="accent6" w:themeShade="80"/>
+        </w:rPr>
+        <w:t>si</w:t>
+      </w:r>
+      <w:proofErr w:type="spellEnd"/>
+      <w:r>
+        <w:rPr>
+          <w:color w:val="275317" w:themeColor="accent6" w:themeShade="80"/>
+        </w:rPr>
+        <w:t xml:space="preserve"> am </w:t>
+      </w:r>
+      <w:proofErr w:type="spellStart"/>
+      <w:r>
+        <w:rPr>
+          <w:color w:val="275317" w:themeColor="accent6" w:themeShade="80"/>
+        </w:rPr>
+        <w:t>facut</w:t>
+      </w:r>
+      <w:proofErr w:type="spellEnd"/>
+      <w:r>
+        <w:rPr>
+          <w:color w:val="275317" w:themeColor="accent6" w:themeShade="80"/>
+        </w:rPr>
+        <w:t xml:space="preserve"> </w:t>
+      </w:r>
+      <w:proofErr w:type="spellStart"/>
+      <w:r>
+        <w:rPr>
+          <w:color w:val="275317" w:themeColor="accent6" w:themeShade="80"/>
+        </w:rPr>
+        <w:t>sa</w:t>
+      </w:r>
+      <w:proofErr w:type="spellEnd"/>
+      <w:r>
+        <w:rPr>
+          <w:color w:val="275317" w:themeColor="accent6" w:themeShade="80"/>
+        </w:rPr>
+        <w:t xml:space="preserve"> </w:t>
+      </w:r>
+      <w:proofErr w:type="spellStart"/>
+      <w:r>
+        <w:rPr>
+          <w:color w:val="275317" w:themeColor="accent6" w:themeShade="80"/>
+        </w:rPr>
+        <w:t>afiseze</w:t>
+      </w:r>
+      <w:proofErr w:type="spellEnd"/>
+      <w:r>
+        <w:rPr>
+          <w:color w:val="275317" w:themeColor="accent6" w:themeShade="80"/>
+        </w:rPr>
+        <w:t xml:space="preserve"> </w:t>
+      </w:r>
+      <w:proofErr w:type="spellStart"/>
+      <w:r>
+        <w:rPr>
+          <w:color w:val="275317" w:themeColor="accent6" w:themeShade="80"/>
+        </w:rPr>
+        <w:t>functionalitatile</w:t>
+      </w:r>
+      <w:proofErr w:type="spellEnd"/>
+      <w:r>
+        <w:rPr>
+          <w:color w:val="275317" w:themeColor="accent6" w:themeShade="80"/>
+        </w:rPr>
+        <w:t xml:space="preserve"> </w:t>
+      </w:r>
+      <w:proofErr w:type="spellStart"/>
+      <w:r>
+        <w:rPr>
+          <w:color w:val="275317" w:themeColor="accent6" w:themeShade="80"/>
+        </w:rPr>
+        <w:t>furnizorilor</w:t>
+      </w:r>
+      <w:proofErr w:type="spellEnd"/>
+      <w:r>
+        <w:rPr>
+          <w:color w:val="275317" w:themeColor="accent6" w:themeShade="80"/>
+        </w:rPr>
+        <w:t xml:space="preserve"> </w:t>
+      </w:r>
+      <w:proofErr w:type="spellStart"/>
+      <w:r>
+        <w:rPr>
+          <w:color w:val="275317" w:themeColor="accent6" w:themeShade="80"/>
+        </w:rPr>
+        <w:t>si</w:t>
+      </w:r>
+      <w:proofErr w:type="spellEnd"/>
+      <w:r>
+        <w:rPr>
+          <w:color w:val="275317" w:themeColor="accent6" w:themeShade="80"/>
+        </w:rPr>
+        <w:t xml:space="preserve"> </w:t>
+      </w:r>
+      <w:proofErr w:type="spellStart"/>
+      <w:r>
+        <w:rPr>
+          <w:color w:val="275317" w:themeColor="accent6" w:themeShade="80"/>
+        </w:rPr>
+        <w:t>adminilor</w:t>
+      </w:r>
+      <w:proofErr w:type="spellEnd"/>
+      <w:r>
+        <w:rPr>
+          <w:color w:val="275317" w:themeColor="accent6" w:themeShade="80"/>
+        </w:rPr>
+        <w:t xml:space="preserve"> in </w:t>
+      </w:r>
+      <w:proofErr w:type="spellStart"/>
+      <w:r>
+        <w:rPr>
+          <w:color w:val="275317" w:themeColor="accent6" w:themeShade="80"/>
+        </w:rPr>
+        <w:t>fereastra</w:t>
+      </w:r>
+      <w:proofErr w:type="spellEnd"/>
+      <w:r>
+        <w:rPr>
+          <w:color w:val="275317" w:themeColor="accent6" w:themeShade="80"/>
+        </w:rPr>
+        <w:t xml:space="preserve"> de </w:t>
+      </w:r>
+      <w:proofErr w:type="spellStart"/>
+      <w:r>
+        <w:rPr>
+          <w:color w:val="275317" w:themeColor="accent6" w:themeShade="80"/>
+        </w:rPr>
+        <w:t>Afisare</w:t>
+      </w:r>
+      <w:proofErr w:type="spellEnd"/>
+      <w:r>
+        <w:rPr>
+          <w:color w:val="275317" w:themeColor="accent6" w:themeShade="80"/>
+        </w:rPr>
+        <w:t xml:space="preserve"> /</w:t>
+      </w:r>
+      <w:proofErr w:type="spellStart"/>
+      <w:r>
+        <w:rPr>
+          <w:color w:val="275317" w:themeColor="accent6" w:themeShade="80"/>
+        </w:rPr>
+        <w:t>produse</w:t>
+      </w:r>
+      <w:proofErr w:type="spellEnd"/>
+      <w:r>
+        <w:rPr>
+          <w:color w:val="275317" w:themeColor="accent6" w:themeShade="80"/>
+        </w:rPr>
+        <w:t>.</w:t>
+      </w:r>
+    </w:p>
+    <w:p>
+      <w:pPr>
+        <w:rPr>
+          <w:color w:val="275317" w:themeColor="accent6" w:themeShade="80"/>
+        </w:rPr>
+      </w:pPr>
+      <w:r>
+        <w:rPr>
+          <w:color w:val="275317" w:themeColor="accent6" w:themeShade="80"/>
+        </w:rPr>
+        <w:t>2</w:t>
+      </w:r>
+      <w:r>
+        <w:rPr>
+          <w:color w:val="275317" w:themeColor="accent6" w:themeShade="80"/>
+        </w:rPr>
+        <w:t>1</w:t>
       </w:r>
       <w:r>
         <w:rPr>
@@ -422,17 +1759,142 @@
       </w:r>
     </w:p>
     <w:p>
-      <w:r>
-        <w:rPr>
-          <w:color w:val="275317" w:themeColor="accent6" w:themeShade="80"/>
-        </w:rPr>
-        <w:t xml:space="preserve">Roli: </w:t>
-      </w:r>
-      <w:r>
-        <w:rPr>
-          <w:color w:val="275317" w:themeColor="accent6" w:themeShade="80"/>
-        </w:rPr>
-        <w:t>Am facut ecranul de login mai user friendly si am facut sa afiseze functionalitatile furnizorilor si adminilor in fereastra de Afisare /produse.</w:t>
+      <w:pPr>
+        <w:rPr>
+          <w:color w:val="275317" w:themeColor="accent6" w:themeShade="80"/>
+        </w:rPr>
+      </w:pPr>
+      <w:r>
+        <w:rPr>
+          <w:color w:val="275317" w:themeColor="accent6" w:themeShade="80"/>
+        </w:rPr>
+        <w:t xml:space="preserve">Roli: Am create un form pt </w:t>
+      </w:r>
+      <w:proofErr w:type="spellStart"/>
+      <w:r>
+        <w:rPr>
+          <w:color w:val="275317" w:themeColor="accent6" w:themeShade="80"/>
+        </w:rPr>
+        <w:t>detalii</w:t>
+      </w:r>
+      <w:proofErr w:type="spellEnd"/>
+      <w:r>
+        <w:rPr>
+          <w:color w:val="275317" w:themeColor="accent6" w:themeShade="80"/>
+        </w:rPr>
+        <w:t xml:space="preserve"> </w:t>
+      </w:r>
+      <w:proofErr w:type="spellStart"/>
+      <w:r>
+        <w:rPr>
+          <w:color w:val="275317" w:themeColor="accent6" w:themeShade="80"/>
+        </w:rPr>
+        <w:t>produs</w:t>
+      </w:r>
+      <w:proofErr w:type="spellEnd"/>
+      <w:r>
+        <w:rPr>
+          <w:color w:val="275317" w:themeColor="accent6" w:themeShade="80"/>
+        </w:rPr>
+        <w:t xml:space="preserve"> </w:t>
+      </w:r>
+      <w:proofErr w:type="spellStart"/>
+      <w:r>
+        <w:rPr>
+          <w:color w:val="275317" w:themeColor="accent6" w:themeShade="80"/>
+        </w:rPr>
+        <w:t>si</w:t>
+      </w:r>
+      <w:proofErr w:type="spellEnd"/>
+      <w:r>
+        <w:rPr>
+          <w:color w:val="275317" w:themeColor="accent6" w:themeShade="80"/>
+        </w:rPr>
+        <w:t xml:space="preserve"> </w:t>
+      </w:r>
+      <w:proofErr w:type="spellStart"/>
+      <w:r>
+        <w:rPr>
+          <w:color w:val="275317" w:themeColor="accent6" w:themeShade="80"/>
+        </w:rPr>
+        <w:t>unul</w:t>
+      </w:r>
+      <w:proofErr w:type="spellEnd"/>
+      <w:r>
+        <w:rPr>
+          <w:color w:val="275317" w:themeColor="accent6" w:themeShade="80"/>
+        </w:rPr>
+        <w:t xml:space="preserve"> pt a </w:t>
+      </w:r>
+      <w:proofErr w:type="spellStart"/>
+      <w:r>
+        <w:rPr>
+          <w:color w:val="275317" w:themeColor="accent6" w:themeShade="80"/>
+        </w:rPr>
+        <w:t>afisa</w:t>
+      </w:r>
+      <w:proofErr w:type="spellEnd"/>
+      <w:r>
+        <w:rPr>
+          <w:color w:val="275317" w:themeColor="accent6" w:themeShade="80"/>
+        </w:rPr>
+        <w:t xml:space="preserve"> </w:t>
+      </w:r>
+      <w:proofErr w:type="spellStart"/>
+      <w:r>
+        <w:rPr>
+          <w:color w:val="275317" w:themeColor="accent6" w:themeShade="80"/>
+        </w:rPr>
+        <w:t>cosul</w:t>
+      </w:r>
+      <w:proofErr w:type="spellEnd"/>
+      <w:r>
+        <w:rPr>
+          <w:color w:val="275317" w:themeColor="accent6" w:themeShade="80"/>
+        </w:rPr>
+        <w:t xml:space="preserve"> + am </w:t>
+      </w:r>
+      <w:proofErr w:type="spellStart"/>
+      <w:r>
+        <w:rPr>
+          <w:color w:val="275317" w:themeColor="accent6" w:themeShade="80"/>
+        </w:rPr>
+        <w:t>rezolvat</w:t>
+      </w:r>
+      <w:proofErr w:type="spellEnd"/>
+      <w:r>
+        <w:rPr>
+          <w:color w:val="275317" w:themeColor="accent6" w:themeShade="80"/>
+        </w:rPr>
+        <w:t xml:space="preserve"> </w:t>
+      </w:r>
+      <w:proofErr w:type="spellStart"/>
+      <w:r>
+        <w:rPr>
+          <w:color w:val="275317" w:themeColor="accent6" w:themeShade="80"/>
+        </w:rPr>
+        <w:t>partea</w:t>
+      </w:r>
+      <w:proofErr w:type="spellEnd"/>
+      <w:r>
+        <w:rPr>
+          <w:color w:val="275317" w:themeColor="accent6" w:themeShade="80"/>
+        </w:rPr>
+        <w:t xml:space="preserve"> de connection </w:t>
+      </w:r>
+      <w:proofErr w:type="spellStart"/>
+      <w:r>
+        <w:rPr>
+          <w:color w:val="275317" w:themeColor="accent6" w:themeShade="80"/>
+        </w:rPr>
+        <w:t>stringuri</w:t>
+      </w:r>
+      <w:proofErr w:type="spellEnd"/>
+      <w:r>
+        <w:rPr>
+          <w:color w:val="275317" w:themeColor="accent6" w:themeShade="80"/>
+        </w:rPr>
+        <w:t>.</w:t>
       </w:r>
     </w:p>
     <w:p/>
@@ -846,6 +2308,7 @@
   <w:style w:type="paragraph" w:default="1" w:styleId="Normal">
     <w:name w:val="Normal"/>
     <w:qFormat/>
+    <w:rsid w:val="00D56FB1"/>
   </w:style>
   <w:style w:type="paragraph" w:styleId="Heading1">
     <w:name w:val="heading 1"/>

</xml_diff>

<commit_message>
functie pentru a inchide un form
</commit_message>
<xml_diff>
--- a/shop online.docx
+++ b/shop online.docx
@@ -561,19 +561,7 @@
         <w:rPr>
           <w:color w:val="275317" w:themeColor="accent6" w:themeShade="80"/>
         </w:rPr>
-        <w:t>0</w:t>
-      </w:r>
-      <w:r>
-        <w:rPr>
-          <w:color w:val="275317" w:themeColor="accent6" w:themeShade="80"/>
-        </w:rPr>
-        <w:t>9</w:t>
-      </w:r>
-      <w:r>
-        <w:rPr>
-          <w:color w:val="275317" w:themeColor="accent6" w:themeShade="80"/>
-        </w:rPr>
-        <w:t>.05.2024</w:t>
+        <w:t>09.05.2024</w:t>
       </w:r>
     </w:p>
     <w:p>
@@ -601,6 +589,9 @@
         <w:t>. Defapt ii da hide nu close.</w:t>
       </w:r>
     </w:p>
+    <w:p/>
+    <w:p/>
+    <w:p/>
     <w:p/>
     <w:sectPr>
       <w:pgSz w:w="12240" w:h="15840"/>

</xml_diff>